<commit_message>
kog pravki nomer 228
</commit_message>
<xml_diff>
--- a/7/ОТЧЁТ РАБОЧИЙ.docx
+++ b/7/ОТЧЁТ РАБОЧИЙ.docx
@@ -1,6 +1,6 @@
 
 <file path=word/document.xml><?xml version="1.0" encoding="utf-8"?>
-<w:document xmlns:wpc="http://schemas.microsoft.com/office/word/2010/wordprocessingCanvas" xmlns:cx="http://schemas.microsoft.com/office/drawing/2014/chartex" xmlns:cx1="http://schemas.microsoft.com/office/drawing/2015/9/8/chartex" xmlns:cx2="http://schemas.microsoft.com/office/drawing/2015/10/21/chartex" xmlns:cx3="http://schemas.microsoft.com/office/drawing/2016/5/9/chartex" xmlns:cx4="http://schemas.microsoft.com/office/drawing/2016/5/10/chartex" xmlns:cx5="http://schemas.microsoft.com/office/drawing/2016/5/11/chartex" xmlns:cx6="http://schemas.microsoft.com/office/drawing/2016/5/12/chartex" xmlns:cx7="http://schemas.microsoft.com/office/drawing/2016/5/13/chartex" xmlns:cx8="http://schemas.microsoft.com/office/drawing/2016/5/14/chartex" xmlns:mc="http://schemas.openxmlformats.org/markup-compatibility/2006" xmlns:aink="http://schemas.microsoft.com/office/drawing/2016/ink" xmlns:am3d="http://schemas.microsoft.com/office/drawing/2017/model3d" xmlns:o="urn:schemas-microsoft-com:office:office" xmlns:r="http://schemas.openxmlformats.org/officeDocument/2006/relationships" xmlns:m="http://schemas.openxmlformats.org/officeDocument/2006/math" xmlns:v="urn:schemas-microsoft-com:vml" xmlns:wp14="http://schemas.microsoft.com/office/word/2010/wordprocessingDrawing" xmlns:wp="http://schemas.openxmlformats.org/drawingml/2006/wordprocessingDrawing" xmlns:w10="urn:schemas-microsoft-com:office:word" xmlns:w="http://schemas.openxmlformats.org/wordprocessingml/2006/main" xmlns:w14="http://schemas.microsoft.com/office/word/2010/wordml" xmlns:w15="http://schemas.microsoft.com/office/word/2012/wordml" xmlns:w16cex="http://schemas.microsoft.com/office/word/2018/wordml/cex" xmlns:w16cid="http://schemas.microsoft.com/office/word/2016/wordml/cid" xmlns:w16="http://schemas.microsoft.com/office/word/2018/wordml" xmlns:w16sdtdh="http://schemas.microsoft.com/office/word/2020/wordml/sdtdatahash" xmlns:w16se="http://schemas.microsoft.com/office/word/2015/wordml/symex" xmlns:wpg="http://schemas.microsoft.com/office/word/2010/wordprocessingGroup" xmlns:wpi="http://schemas.microsoft.com/office/word/2010/wordprocessingInk" xmlns:wne="http://schemas.microsoft.com/office/word/2006/wordml" xmlns:wps="http://schemas.microsoft.com/office/word/2010/wordprocessingShape" mc:Ignorable="w14 w15 w16se w16cid w16 w16cex w16sdtdh wp14">
+<w:document xmlns:wpc="http://schemas.microsoft.com/office/word/2010/wordprocessingCanvas" xmlns:cx="http://schemas.microsoft.com/office/drawing/2014/chartex" xmlns:cx1="http://schemas.microsoft.com/office/drawing/2015/9/8/chartex" xmlns:mc="http://schemas.openxmlformats.org/markup-compatibility/2006" xmlns:o="urn:schemas-microsoft-com:office:office" xmlns:r="http://schemas.openxmlformats.org/officeDocument/2006/relationships" xmlns:m="http://schemas.openxmlformats.org/officeDocument/2006/math" xmlns:v="urn:schemas-microsoft-com:vml" xmlns:wp14="http://schemas.microsoft.com/office/word/2010/wordprocessingDrawing" xmlns:wp="http://schemas.openxmlformats.org/drawingml/2006/wordprocessingDrawing" xmlns:w10="urn:schemas-microsoft-com:office:word" xmlns:w="http://schemas.openxmlformats.org/wordprocessingml/2006/main" xmlns:w14="http://schemas.microsoft.com/office/word/2010/wordml" xmlns:w15="http://schemas.microsoft.com/office/word/2012/wordml" xmlns:w16se="http://schemas.microsoft.com/office/word/2015/wordml/symex" xmlns:wpg="http://schemas.microsoft.com/office/word/2010/wordprocessingGroup" xmlns:wpi="http://schemas.microsoft.com/office/word/2010/wordprocessingInk" xmlns:wne="http://schemas.microsoft.com/office/word/2006/wordml" xmlns:wps="http://schemas.microsoft.com/office/word/2010/wordprocessingShape" mc:Ignorable="w14 w15 w16se wp14">
   <w:body>
     <w:tbl>
       <w:tblPr>
@@ -428,6 +428,7 @@
           <w:color w:val="000000"/>
         </w:rPr>
       </w:pPr>
+      <w:proofErr w:type="gramStart"/>
       <w:r>
         <w:rPr>
           <w:rFonts w:cs="Times New Roman"/>
@@ -441,47 +442,66 @@
           <w:b/>
           <w:color w:val="000000"/>
         </w:rPr>
-        <w:t>Бурындин Григорий</w:t>
-      </w:r>
-    </w:p>
-    <w:p>
-      <w:pPr>
-        <w:tabs>
-          <w:tab w:val="center" w:pos="3259"/>
-          <w:tab w:val="center" w:pos="6494"/>
-        </w:tabs>
-        <w:spacing w:after="118" w:line="265" w:lineRule="auto"/>
-        <w:rPr>
-          <w:rFonts w:cs="Times New Roman"/>
-        </w:rPr>
-      </w:pPr>
-    </w:p>
-    <w:p>
-      <w:pPr>
-        <w:tabs>
-          <w:tab w:val="center" w:pos="2018"/>
-        </w:tabs>
-        <w:spacing w:after="599" w:line="265" w:lineRule="auto"/>
-        <w:ind w:left="-5"/>
-        <w:rPr>
-          <w:rFonts w:cs="Times New Roman"/>
-          <w:color w:val="000000"/>
-        </w:rPr>
-      </w:pPr>
-      <w:r>
-        <w:rPr>
-          <w:rFonts w:cs="Times New Roman"/>
-          <w:color w:val="000000"/>
-        </w:rPr>
-        <w:t xml:space="preserve">Группа:  </w:t>
-      </w:r>
+        <w:t>Бурындин</w:t>
+      </w:r>
+      <w:proofErr w:type="gramEnd"/>
       <w:r>
         <w:rPr>
           <w:rFonts w:cs="Times New Roman"/>
           <w:b/>
           <w:color w:val="000000"/>
         </w:rPr>
-        <w:t>ИУ7-33Б</w:t>
+        <w:t xml:space="preserve"> Григорий</w:t>
+      </w:r>
+    </w:p>
+    <w:p>
+      <w:pPr>
+        <w:tabs>
+          <w:tab w:val="center" w:pos="3259"/>
+          <w:tab w:val="center" w:pos="6494"/>
+        </w:tabs>
+        <w:spacing w:after="118" w:line="265" w:lineRule="auto"/>
+        <w:rPr>
+          <w:rFonts w:cs="Times New Roman"/>
+        </w:rPr>
+      </w:pPr>
+    </w:p>
+    <w:p>
+      <w:pPr>
+        <w:tabs>
+          <w:tab w:val="center" w:pos="2018"/>
+        </w:tabs>
+        <w:spacing w:after="599" w:line="265" w:lineRule="auto"/>
+        <w:ind w:left="-5"/>
+        <w:rPr>
+          <w:rFonts w:cs="Times New Roman"/>
+          <w:color w:val="000000"/>
+        </w:rPr>
+      </w:pPr>
+      <w:proofErr w:type="gramStart"/>
+      <w:r>
+        <w:rPr>
+          <w:rFonts w:cs="Times New Roman"/>
+          <w:color w:val="000000"/>
+        </w:rPr>
+        <w:t xml:space="preserve">Группа:  </w:t>
+      </w:r>
+      <w:r>
+        <w:rPr>
+          <w:rFonts w:cs="Times New Roman"/>
+          <w:b/>
+          <w:color w:val="000000"/>
+        </w:rPr>
+        <w:t>ИУ</w:t>
+      </w:r>
+      <w:proofErr w:type="gramEnd"/>
+      <w:r>
+        <w:rPr>
+          <w:rFonts w:cs="Times New Roman"/>
+          <w:b/>
+          <w:color w:val="000000"/>
+        </w:rPr>
+        <w:t>7-33Б</w:t>
       </w:r>
     </w:p>
     <w:p>
@@ -2544,7 +2564,18 @@
           <w:lang w:eastAsia="ru-RU"/>
           <w14:ligatures w14:val="none"/>
         </w:rPr>
-        <w:t>Построение и поддержку базовых структур данных</w:t>
+        <w:t xml:space="preserve">Построение </w:t>
+      </w:r>
+      <w:r>
+        <w:rPr>
+          <w:rFonts w:eastAsia="Times New Roman" w:cs="Times New Roman"/>
+          <w:bCs/>
+          <w:kern w:val="0"/>
+          <w:szCs w:val="28"/>
+          <w:lang w:eastAsia="ru-RU"/>
+          <w14:ligatures w14:val="none"/>
+        </w:rPr>
+        <w:t>базовых структур данных</w:t>
       </w:r>
       <w:r>
         <w:rPr>
@@ -2670,7 +2701,7 @@
           <w14:ligatures w14:val="none"/>
         </w:rPr>
         <w:br/>
-        <w:t>• корректную вставку в дерево, АВЛ-дерево и обе хеш-таблицы.</w:t>
+        <w:t>• вставку в дерево, АВЛ-дерево и обе хеш-таблицы.</w:t>
       </w:r>
       <w:r>
         <w:rPr>
@@ -2937,7 +2968,188 @@
           <w:lang w:eastAsia="ru-RU"/>
           <w14:ligatures w14:val="none"/>
         </w:rPr>
-        <w:t xml:space="preserve">1. Отобразить состояние структур (и создать </w:t>
+        <w:t>1.</w:t>
+      </w:r>
+      <w:r>
+        <w:t xml:space="preserve"> </w:t>
+      </w:r>
+      <w:r>
+        <w:rPr>
+          <w:rFonts w:eastAsia="Times New Roman" w:cs="Times New Roman"/>
+          <w:kern w:val="0"/>
+          <w:szCs w:val="28"/>
+          <w:lang w:eastAsia="ru-RU"/>
+          <w14:ligatures w14:val="none"/>
+        </w:rPr>
+        <w:t>Показать структуры (Визуализация)</w:t>
+      </w:r>
+    </w:p>
+    <w:p>
+      <w:pPr>
+        <w:ind w:left="284"/>
+        <w:rPr>
+          <w:rFonts w:eastAsia="Times New Roman" w:cs="Times New Roman"/>
+          <w:kern w:val="0"/>
+          <w:szCs w:val="28"/>
+          <w:lang w:eastAsia="ru-RU"/>
+          <w14:ligatures w14:val="none"/>
+        </w:rPr>
+      </w:pPr>
+      <w:r>
+        <w:rPr>
+          <w:rFonts w:eastAsia="Times New Roman" w:cs="Times New Roman"/>
+          <w:kern w:val="0"/>
+          <w:szCs w:val="28"/>
+          <w:lang w:eastAsia="ru-RU"/>
+          <w14:ligatures w14:val="none"/>
+        </w:rPr>
+        <w:t xml:space="preserve">2. </w:t>
+      </w:r>
+      <w:r>
+        <w:rPr>
+          <w:rFonts w:eastAsia="Times New Roman" w:cs="Times New Roman"/>
+          <w:kern w:val="0"/>
+          <w:szCs w:val="28"/>
+          <w:lang w:eastAsia="ru-RU"/>
+          <w14:ligatures w14:val="none"/>
+        </w:rPr>
+        <w:t>Найти слово (HELP) и с</w:t>
+      </w:r>
+      <w:r>
+        <w:rPr>
+          <w:rFonts w:eastAsia="Times New Roman" w:cs="Times New Roman"/>
+          <w:kern w:val="0"/>
+          <w:szCs w:val="28"/>
+          <w:lang w:eastAsia="ru-RU"/>
+          <w14:ligatures w14:val="none"/>
+        </w:rPr>
+        <w:t>равнить эффективность</w:t>
+      </w:r>
+    </w:p>
+    <w:p>
+      <w:pPr>
+        <w:ind w:left="284"/>
+        <w:rPr>
+          <w:rFonts w:eastAsia="Times New Roman" w:cs="Times New Roman"/>
+          <w:kern w:val="0"/>
+          <w:szCs w:val="28"/>
+          <w:lang w:eastAsia="ru-RU"/>
+          <w14:ligatures w14:val="none"/>
+        </w:rPr>
+      </w:pPr>
+      <w:r>
+        <w:rPr>
+          <w:rFonts w:eastAsia="Times New Roman" w:cs="Times New Roman"/>
+          <w:kern w:val="0"/>
+          <w:szCs w:val="28"/>
+          <w:lang w:eastAsia="ru-RU"/>
+          <w14:ligatures w14:val="none"/>
+        </w:rPr>
+        <w:t>3. Добавить новый элемент</w:t>
+      </w:r>
+    </w:p>
+    <w:p>
+      <w:pPr>
+        <w:ind w:left="284"/>
+        <w:rPr>
+          <w:rFonts w:eastAsia="Times New Roman" w:cs="Times New Roman"/>
+          <w:kern w:val="0"/>
+          <w:szCs w:val="28"/>
+          <w:lang w:eastAsia="ru-RU"/>
+          <w14:ligatures w14:val="none"/>
+        </w:rPr>
+      </w:pPr>
+      <w:r>
+        <w:rPr>
+          <w:rFonts w:eastAsia="Times New Roman" w:cs="Times New Roman"/>
+          <w:kern w:val="0"/>
+          <w:szCs w:val="28"/>
+          <w:lang w:eastAsia="ru-RU"/>
+          <w14:ligatures w14:val="none"/>
+        </w:rPr>
+        <w:t xml:space="preserve">4. </w:t>
+      </w:r>
+      <w:r>
+        <w:rPr>
+          <w:rFonts w:eastAsia="Times New Roman" w:cs="Times New Roman"/>
+          <w:kern w:val="0"/>
+          <w:szCs w:val="28"/>
+          <w:lang w:eastAsia="ru-RU"/>
+          <w14:ligatures w14:val="none"/>
+        </w:rPr>
+        <w:t>Удалить элемент</w:t>
+      </w:r>
+    </w:p>
+    <w:p>
+      <w:pPr>
+        <w:ind w:left="284"/>
+        <w:rPr>
+          <w:rFonts w:eastAsia="Times New Roman" w:cs="Times New Roman"/>
+          <w:kern w:val="0"/>
+          <w:szCs w:val="28"/>
+          <w:lang w:eastAsia="ru-RU"/>
+          <w14:ligatures w14:val="none"/>
+        </w:rPr>
+      </w:pPr>
+      <w:r>
+        <w:rPr>
+          <w:rFonts w:eastAsia="Times New Roman" w:cs="Times New Roman"/>
+          <w:kern w:val="0"/>
+          <w:szCs w:val="28"/>
+          <w:lang w:eastAsia="ru-RU"/>
+          <w14:ligatures w14:val="none"/>
+        </w:rPr>
+        <w:t>5</w:t>
+      </w:r>
+      <w:r>
+        <w:rPr>
+          <w:rFonts w:eastAsia="Times New Roman" w:cs="Times New Roman"/>
+          <w:kern w:val="0"/>
+          <w:szCs w:val="28"/>
+          <w:lang w:eastAsia="ru-RU"/>
+          <w14:ligatures w14:val="none"/>
+        </w:rPr>
+        <w:t xml:space="preserve">. Бенчмарк: </w:t>
+      </w:r>
+      <w:r>
+        <w:rPr>
+          <w:rFonts w:eastAsia="Times New Roman" w:cs="Times New Roman"/>
+          <w:kern w:val="0"/>
+          <w:szCs w:val="28"/>
+          <w:lang w:eastAsia="ru-RU"/>
+          <w14:ligatures w14:val="none"/>
+        </w:rPr>
+        <w:t xml:space="preserve">Таблица эффективности </w:t>
+      </w:r>
+      <w:r>
+        <w:rPr>
+          <w:rFonts w:eastAsia="Times New Roman" w:cs="Times New Roman"/>
+          <w:kern w:val="0"/>
+          <w:szCs w:val="28"/>
+          <w:lang w:eastAsia="ru-RU"/>
+          <w14:ligatures w14:val="none"/>
+        </w:rPr>
+        <w:t>поиск</w:t>
+      </w:r>
+      <w:r>
+        <w:rPr>
+          <w:rFonts w:eastAsia="Times New Roman" w:cs="Times New Roman"/>
+          <w:kern w:val="0"/>
+          <w:szCs w:val="28"/>
+          <w:lang w:eastAsia="ru-RU"/>
+          <w14:ligatures w14:val="none"/>
+        </w:rPr>
+        <w:t>а</w:t>
+      </w:r>
+      <w:r>
+        <w:rPr>
+          <w:rFonts w:eastAsia="Times New Roman" w:cs="Times New Roman"/>
+          <w:kern w:val="0"/>
+          <w:szCs w:val="28"/>
+          <w:lang w:eastAsia="ru-RU"/>
+          <w14:ligatures w14:val="none"/>
+        </w:rPr>
+        <w:t xml:space="preserve"> (BST, AVL, </w:t>
       </w:r>
       <w:proofErr w:type="spellStart"/>
       <w:r>
@@ -2948,7 +3160,7 @@
           <w:lang w:eastAsia="ru-RU"/>
           <w14:ligatures w14:val="none"/>
         </w:rPr>
-        <w:t>png</w:t>
+        <w:t>Hash</w:t>
       </w:r>
       <w:proofErr w:type="spellEnd"/>
       <w:r>
@@ -2981,7 +3193,27 @@
           <w:lang w:eastAsia="ru-RU"/>
           <w14:ligatures w14:val="none"/>
         </w:rPr>
-        <w:t>2. Найти HELP по слову</w:t>
+        <w:t>6</w:t>
+      </w:r>
+      <w:r>
+        <w:rPr>
+          <w:rFonts w:eastAsia="Times New Roman" w:cs="Times New Roman"/>
+          <w:kern w:val="0"/>
+          <w:szCs w:val="28"/>
+          <w:lang w:eastAsia="ru-RU"/>
+          <w14:ligatures w14:val="none"/>
+        </w:rPr>
+        <w:t xml:space="preserve">. </w:t>
+      </w:r>
+      <w:r>
+        <w:rPr>
+          <w:rFonts w:eastAsia="Times New Roman" w:cs="Times New Roman"/>
+          <w:kern w:val="0"/>
+          <w:szCs w:val="28"/>
+          <w:lang w:eastAsia="ru-RU"/>
+          <w14:ligatures w14:val="none"/>
+        </w:rPr>
+        <w:t>Тест реструктуризации (добавление многих эл.)</w:t>
       </w:r>
     </w:p>
     <w:p>
@@ -3003,170 +3235,65 @@
           <w:lang w:eastAsia="ru-RU"/>
           <w14:ligatures w14:val="none"/>
         </w:rPr>
-        <w:t>3. Добавить новый элемент</w:t>
+        <w:t>7</w:t>
+      </w:r>
+      <w:r>
+        <w:rPr>
+          <w:rFonts w:eastAsia="Times New Roman" w:cs="Times New Roman"/>
+          <w:kern w:val="0"/>
+          <w:szCs w:val="28"/>
+          <w:lang w:eastAsia="ru-RU"/>
+          <w14:ligatures w14:val="none"/>
+        </w:rPr>
+        <w:t xml:space="preserve">. </w:t>
+      </w:r>
+      <w:r>
+        <w:rPr>
+          <w:rFonts w:eastAsia="Times New Roman" w:cs="Times New Roman"/>
+          <w:kern w:val="0"/>
+          <w:szCs w:val="28"/>
+          <w:lang w:eastAsia="ru-RU"/>
+          <w14:ligatures w14:val="none"/>
+        </w:rPr>
+        <w:t>Объем памяти структур</w:t>
+      </w:r>
+      <w:r>
+        <w:rPr>
+          <w:rFonts w:eastAsia="Times New Roman" w:cs="Times New Roman"/>
+          <w:kern w:val="0"/>
+          <w:szCs w:val="28"/>
+          <w:lang w:eastAsia="ru-RU"/>
+          <w14:ligatures w14:val="none"/>
+        </w:rPr>
+        <w:t>.</w:t>
       </w:r>
     </w:p>
     <w:p>
       <w:pPr>
         <w:ind w:left="284"/>
         <w:rPr>
-          <w:rFonts w:eastAsia="Times New Roman" w:cs="Times New Roman"/>
-          <w:kern w:val="0"/>
-          <w:szCs w:val="28"/>
-          <w:lang w:eastAsia="ru-RU"/>
-          <w14:ligatures w14:val="none"/>
-        </w:rPr>
-      </w:pPr>
-      <w:r>
-        <w:rPr>
-          <w:rFonts w:eastAsia="Times New Roman" w:cs="Times New Roman"/>
-          <w:kern w:val="0"/>
-          <w:szCs w:val="28"/>
-          <w:lang w:eastAsia="ru-RU"/>
-          <w14:ligatures w14:val="none"/>
-        </w:rPr>
-        <w:t xml:space="preserve">4. Бенчмарк: </w:t>
-      </w:r>
-      <w:r>
-        <w:rPr>
-          <w:rFonts w:eastAsia="Times New Roman" w:cs="Times New Roman"/>
-          <w:kern w:val="0"/>
-          <w:szCs w:val="28"/>
-          <w:lang w:eastAsia="ru-RU"/>
-          <w14:ligatures w14:val="none"/>
-        </w:rPr>
-        <w:t xml:space="preserve">Таблица эффективности </w:t>
-      </w:r>
-      <w:r>
-        <w:rPr>
-          <w:rFonts w:eastAsia="Times New Roman" w:cs="Times New Roman"/>
-          <w:kern w:val="0"/>
-          <w:szCs w:val="28"/>
-          <w:lang w:eastAsia="ru-RU"/>
-          <w14:ligatures w14:val="none"/>
-        </w:rPr>
-        <w:t>поиск</w:t>
-      </w:r>
-      <w:r>
-        <w:rPr>
-          <w:rFonts w:eastAsia="Times New Roman" w:cs="Times New Roman"/>
-          <w:kern w:val="0"/>
-          <w:szCs w:val="28"/>
-          <w:lang w:eastAsia="ru-RU"/>
-          <w14:ligatures w14:val="none"/>
-        </w:rPr>
-        <w:t>а</w:t>
-      </w:r>
-      <w:r>
-        <w:rPr>
-          <w:rFonts w:eastAsia="Times New Roman" w:cs="Times New Roman"/>
-          <w:kern w:val="0"/>
-          <w:szCs w:val="28"/>
-          <w:lang w:eastAsia="ru-RU"/>
-          <w14:ligatures w14:val="none"/>
-        </w:rPr>
-        <w:t xml:space="preserve"> (BST, AVL, </w:t>
-      </w:r>
-      <w:proofErr w:type="spellStart"/>
-      <w:r>
-        <w:rPr>
-          <w:rFonts w:eastAsia="Times New Roman" w:cs="Times New Roman"/>
-          <w:kern w:val="0"/>
-          <w:szCs w:val="28"/>
-          <w:lang w:eastAsia="ru-RU"/>
-          <w14:ligatures w14:val="none"/>
-        </w:rPr>
-        <w:t>Hash</w:t>
-      </w:r>
-      <w:proofErr w:type="spellEnd"/>
-      <w:r>
-        <w:rPr>
-          <w:rFonts w:eastAsia="Times New Roman" w:cs="Times New Roman"/>
-          <w:kern w:val="0"/>
-          <w:szCs w:val="28"/>
-          <w:lang w:eastAsia="ru-RU"/>
-          <w14:ligatures w14:val="none"/>
-        </w:rPr>
-        <w:t>)</w:t>
-      </w:r>
-    </w:p>
-    <w:p>
-      <w:pPr>
-        <w:ind w:left="284"/>
-        <w:rPr>
-          <w:rFonts w:eastAsia="Times New Roman" w:cs="Times New Roman"/>
-          <w:kern w:val="0"/>
-          <w:szCs w:val="28"/>
-          <w:lang w:eastAsia="ru-RU"/>
-          <w14:ligatures w14:val="none"/>
-        </w:rPr>
-      </w:pPr>
-      <w:r>
-        <w:rPr>
-          <w:rFonts w:eastAsia="Times New Roman" w:cs="Times New Roman"/>
-          <w:kern w:val="0"/>
-          <w:szCs w:val="28"/>
-          <w:lang w:eastAsia="ru-RU"/>
-          <w14:ligatures w14:val="none"/>
-        </w:rPr>
-        <w:t>5. Тест коллизий (Стресс-тест хеш-таблиц)</w:t>
-      </w:r>
-    </w:p>
-    <w:p>
-      <w:pPr>
-        <w:ind w:left="284"/>
-        <w:rPr>
-          <w:rFonts w:eastAsia="Times New Roman" w:cs="Times New Roman"/>
-          <w:kern w:val="0"/>
-          <w:szCs w:val="28"/>
-          <w:lang w:eastAsia="ru-RU"/>
-          <w14:ligatures w14:val="none"/>
-        </w:rPr>
-      </w:pPr>
-      <w:r>
-        <w:rPr>
-          <w:rFonts w:eastAsia="Times New Roman" w:cs="Times New Roman"/>
-          <w:kern w:val="0"/>
-          <w:szCs w:val="28"/>
-          <w:lang w:eastAsia="ru-RU"/>
-          <w14:ligatures w14:val="none"/>
-        </w:rPr>
-        <w:t xml:space="preserve">6. Сбросить данные к начальным </w:t>
-      </w:r>
-      <w:r>
-        <w:rPr>
-          <w:rFonts w:eastAsia="Times New Roman" w:cs="Times New Roman"/>
-          <w:kern w:val="0"/>
-          <w:szCs w:val="28"/>
-          <w:lang w:eastAsia="ru-RU"/>
-          <w14:ligatures w14:val="none"/>
-        </w:rPr>
-        <w:t>данным.</w:t>
-      </w:r>
-    </w:p>
-    <w:p>
-      <w:pPr>
-        <w:ind w:left="284"/>
-      </w:pPr>
-      <w:r>
-        <w:rPr>
-          <w:rFonts w:eastAsia="Times New Roman" w:cs="Times New Roman"/>
-          <w:kern w:val="0"/>
-          <w:szCs w:val="28"/>
-          <w:lang w:eastAsia="ru-RU"/>
-          <w14:ligatures w14:val="none"/>
-        </w:rPr>
-        <w:t>7</w:t>
-      </w:r>
-      <w:r>
-        <w:rPr>
-          <w:rFonts w:eastAsia="Times New Roman" w:cs="Times New Roman"/>
-          <w:kern w:val="0"/>
-          <w:szCs w:val="28"/>
-          <w:lang w:eastAsia="ru-RU"/>
-          <w14:ligatures w14:val="none"/>
-        </w:rPr>
-        <w:t>. Выход</w:t>
+          <w:lang w:val="en-US"/>
+        </w:rPr>
+      </w:pPr>
+      <w:r>
+        <w:rPr>
+          <w:rFonts w:eastAsia="Times New Roman" w:cs="Times New Roman"/>
+          <w:kern w:val="0"/>
+          <w:szCs w:val="28"/>
+          <w:lang w:eastAsia="ru-RU"/>
+          <w14:ligatures w14:val="none"/>
+        </w:rPr>
+        <w:t xml:space="preserve">8. </w:t>
+      </w:r>
+      <w:r>
+        <w:rPr>
+          <w:rFonts w:eastAsia="Times New Roman" w:cs="Times New Roman"/>
+          <w:kern w:val="0"/>
+          <w:szCs w:val="28"/>
+          <w:lang w:eastAsia="ru-RU"/>
+          <w14:ligatures w14:val="none"/>
+        </w:rPr>
+        <w:t>Сброс данных</w:t>
       </w:r>
     </w:p>
     <w:p>
@@ -3467,12 +3594,14 @@
           <w:rFonts w:ascii="Courier New" w:eastAsia="Times New Roman" w:hAnsi="Courier New" w:cs="Times New Roman"/>
           <w:kern w:val="0"/>
           <w:szCs w:val="28"/>
-          <w:lang w:val="en-US" w:eastAsia="ru-RU"/>
+          <w:lang w:eastAsia="ru-RU"/>
           <w14:ligatures w14:val="none"/>
         </w:rPr>
       </w:pPr>
       <w:bookmarkStart w:id="16" w:name="_Toc209232593"/>
       <w:bookmarkStart w:id="17" w:name="_Toc211951107"/>
+      <w:proofErr w:type="spellStart"/>
+      <w:proofErr w:type="gramStart"/>
       <w:r>
         <w:rPr>
           <w:rFonts w:ascii="Courier New" w:eastAsia="Times New Roman" w:hAnsi="Courier New" w:cs="Times New Roman"/>
@@ -3481,7 +3610,19 @@
           <w:lang w:val="en-US" w:eastAsia="ru-RU"/>
           <w14:ligatures w14:val="none"/>
         </w:rPr>
-        <w:t xml:space="preserve">typedef struct </w:t>
+        <w:t>typedef</w:t>
+      </w:r>
+      <w:proofErr w:type="spellEnd"/>
+      <w:proofErr w:type="gramEnd"/>
+      <w:r>
+        <w:rPr>
+          <w:rFonts w:ascii="Courier New" w:eastAsia="Times New Roman" w:hAnsi="Courier New" w:cs="Times New Roman"/>
+          <w:kern w:val="0"/>
+          <w:szCs w:val="28"/>
+          <w:lang w:eastAsia="ru-RU"/>
+          <w14:ligatures w14:val="none"/>
+        </w:rPr>
+        <w:t xml:space="preserve"> </w:t>
       </w:r>
       <w:proofErr w:type="spellStart"/>
       <w:r>
@@ -3492,6 +3633,28 @@
           <w:lang w:val="en-US" w:eastAsia="ru-RU"/>
           <w14:ligatures w14:val="none"/>
         </w:rPr>
+        <w:t>struct</w:t>
+      </w:r>
+      <w:proofErr w:type="spellEnd"/>
+      <w:r>
+        <w:rPr>
+          <w:rFonts w:ascii="Courier New" w:eastAsia="Times New Roman" w:hAnsi="Courier New" w:cs="Times New Roman"/>
+          <w:kern w:val="0"/>
+          <w:szCs w:val="28"/>
+          <w:lang w:eastAsia="ru-RU"/>
+          <w14:ligatures w14:val="none"/>
+        </w:rPr>
+        <w:t xml:space="preserve"> </w:t>
+      </w:r>
+      <w:proofErr w:type="spellStart"/>
+      <w:r>
+        <w:rPr>
+          <w:rFonts w:ascii="Courier New" w:eastAsia="Times New Roman" w:hAnsi="Courier New" w:cs="Times New Roman"/>
+          <w:kern w:val="0"/>
+          <w:szCs w:val="28"/>
+          <w:lang w:val="en-US" w:eastAsia="ru-RU"/>
+          <w14:ligatures w14:val="none"/>
+        </w:rPr>
         <w:t>ChainNode</w:t>
       </w:r>
       <w:proofErr w:type="spellEnd"/>
@@ -3500,7 +3663,7 @@
           <w:rFonts w:ascii="Courier New" w:eastAsia="Times New Roman" w:hAnsi="Courier New" w:cs="Times New Roman"/>
           <w:kern w:val="0"/>
           <w:szCs w:val="28"/>
-          <w:lang w:val="en-US" w:eastAsia="ru-RU"/>
+          <w:lang w:eastAsia="ru-RU"/>
           <w14:ligatures w14:val="none"/>
         </w:rPr>
         <w:t xml:space="preserve"> {</w:t>
@@ -3530,10 +3693,32 @@
           <w:rFonts w:ascii="Courier New" w:eastAsia="Times New Roman" w:hAnsi="Courier New" w:cs="Times New Roman"/>
           <w:kern w:val="0"/>
           <w:szCs w:val="28"/>
+          <w:lang w:eastAsia="ru-RU"/>
+          <w14:ligatures w14:val="none"/>
+        </w:rPr>
+        <w:t xml:space="preserve">    </w:t>
+      </w:r>
+      <w:proofErr w:type="gramStart"/>
+      <w:r>
+        <w:rPr>
+          <w:rFonts w:ascii="Courier New" w:eastAsia="Times New Roman" w:hAnsi="Courier New" w:cs="Times New Roman"/>
+          <w:kern w:val="0"/>
+          <w:szCs w:val="28"/>
           <w:lang w:val="en-US" w:eastAsia="ru-RU"/>
           <w14:ligatures w14:val="none"/>
         </w:rPr>
-        <w:t xml:space="preserve">    char key[MAX_KEY_LEN];</w:t>
+        <w:t>char</w:t>
+      </w:r>
+      <w:proofErr w:type="gramEnd"/>
+      <w:r>
+        <w:rPr>
+          <w:rFonts w:ascii="Courier New" w:eastAsia="Times New Roman" w:hAnsi="Courier New" w:cs="Times New Roman"/>
+          <w:kern w:val="0"/>
+          <w:szCs w:val="28"/>
+          <w:lang w:val="en-US" w:eastAsia="ru-RU"/>
+          <w14:ligatures w14:val="none"/>
+        </w:rPr>
+        <w:t xml:space="preserve"> key[MAX_KEY_LEN];</w:t>
       </w:r>
     </w:p>
     <w:p>
@@ -3563,7 +3748,29 @@
           <w:lang w:val="en-US" w:eastAsia="ru-RU"/>
           <w14:ligatures w14:val="none"/>
         </w:rPr>
-        <w:t xml:space="preserve">    char value[MAX_VALUE_LEN];</w:t>
+        <w:t xml:space="preserve">    </w:t>
+      </w:r>
+      <w:proofErr w:type="gramStart"/>
+      <w:r>
+        <w:rPr>
+          <w:rFonts w:ascii="Courier New" w:eastAsia="Times New Roman" w:hAnsi="Courier New" w:cs="Times New Roman"/>
+          <w:kern w:val="0"/>
+          <w:szCs w:val="28"/>
+          <w:lang w:val="en-US" w:eastAsia="ru-RU"/>
+          <w14:ligatures w14:val="none"/>
+        </w:rPr>
+        <w:t>char</w:t>
+      </w:r>
+      <w:proofErr w:type="gramEnd"/>
+      <w:r>
+        <w:rPr>
+          <w:rFonts w:ascii="Courier New" w:eastAsia="Times New Roman" w:hAnsi="Courier New" w:cs="Times New Roman"/>
+          <w:kern w:val="0"/>
+          <w:szCs w:val="28"/>
+          <w:lang w:val="en-US" w:eastAsia="ru-RU"/>
+          <w14:ligatures w14:val="none"/>
+        </w:rPr>
+        <w:t xml:space="preserve"> value[MAX_VALUE_LEN];</w:t>
       </w:r>
     </w:p>
     <w:p>
@@ -3593,8 +3800,22 @@
           <w:lang w:val="en-US" w:eastAsia="ru-RU"/>
           <w14:ligatures w14:val="none"/>
         </w:rPr>
-        <w:t xml:space="preserve">    struct</w:t>
-      </w:r>
+        <w:t xml:space="preserve">    </w:t>
+      </w:r>
+      <w:proofErr w:type="spellStart"/>
+      <w:proofErr w:type="gramStart"/>
+      <w:r>
+        <w:rPr>
+          <w:rFonts w:ascii="Courier New" w:eastAsia="Times New Roman" w:hAnsi="Courier New" w:cs="Times New Roman"/>
+          <w:kern w:val="0"/>
+          <w:szCs w:val="28"/>
+          <w:lang w:val="en-US" w:eastAsia="ru-RU"/>
+          <w14:ligatures w14:val="none"/>
+        </w:rPr>
+        <w:t>struct</w:t>
+      </w:r>
+      <w:proofErr w:type="spellEnd"/>
+      <w:proofErr w:type="gramEnd"/>
       <w:r>
         <w:rPr>
           <w:rFonts w:ascii="Courier New" w:eastAsia="Times New Roman" w:hAnsi="Courier New" w:cs="Times New Roman"/>
@@ -3851,13 +4072,43 @@
           <w:lang w:val="en-US"/>
         </w:rPr>
       </w:pPr>
+      <w:proofErr w:type="spellStart"/>
+      <w:proofErr w:type="gramStart"/>
       <w:r>
         <w:rPr>
           <w:rFonts w:ascii="Courier New" w:hAnsi="Courier New"/>
           <w:szCs w:val="28"/>
           <w:lang w:val="en-US"/>
         </w:rPr>
-        <w:t xml:space="preserve">typedef struct </w:t>
+        <w:t>typedef</w:t>
+      </w:r>
+      <w:proofErr w:type="spellEnd"/>
+      <w:proofErr w:type="gramEnd"/>
+      <w:r>
+        <w:rPr>
+          <w:rFonts w:ascii="Courier New" w:hAnsi="Courier New"/>
+          <w:szCs w:val="28"/>
+          <w:lang w:val="en-US"/>
+        </w:rPr>
+        <w:t xml:space="preserve"> </w:t>
+      </w:r>
+      <w:proofErr w:type="spellStart"/>
+      <w:r>
+        <w:rPr>
+          <w:rFonts w:ascii="Courier New" w:hAnsi="Courier New"/>
+          <w:szCs w:val="28"/>
+          <w:lang w:val="en-US"/>
+        </w:rPr>
+        <w:t>struct</w:t>
+      </w:r>
+      <w:proofErr w:type="spellEnd"/>
+      <w:r>
+        <w:rPr>
+          <w:rFonts w:ascii="Courier New" w:hAnsi="Courier New"/>
+          <w:szCs w:val="28"/>
+          <w:lang w:val="en-US"/>
+        </w:rPr>
+        <w:t xml:space="preserve"> </w:t>
       </w:r>
       <w:proofErr w:type="spellStart"/>
       <w:r>
@@ -3943,13 +4194,23 @@
         </w:rPr>
         <w:t xml:space="preserve">    </w:t>
       </w:r>
+      <w:proofErr w:type="gramStart"/>
       <w:r>
         <w:rPr>
           <w:rFonts w:ascii="Courier New" w:hAnsi="Courier New"/>
           <w:szCs w:val="28"/>
           <w:lang w:val="en-US"/>
         </w:rPr>
-        <w:t xml:space="preserve">int size;               </w:t>
+        <w:t>int</w:t>
+      </w:r>
+      <w:proofErr w:type="gramEnd"/>
+      <w:r>
+        <w:rPr>
+          <w:rFonts w:ascii="Courier New" w:hAnsi="Courier New"/>
+          <w:szCs w:val="28"/>
+          <w:lang w:val="en-US"/>
+        </w:rPr>
+        <w:t xml:space="preserve"> size;               </w:t>
       </w:r>
     </w:p>
     <w:p>
@@ -3973,7 +4234,25 @@
           <w:szCs w:val="28"/>
           <w:lang w:val="en-US"/>
         </w:rPr>
-        <w:t xml:space="preserve">    int count;             </w:t>
+        <w:t xml:space="preserve">    </w:t>
+      </w:r>
+      <w:proofErr w:type="gramStart"/>
+      <w:r>
+        <w:rPr>
+          <w:rFonts w:ascii="Courier New" w:hAnsi="Courier New"/>
+          <w:szCs w:val="28"/>
+          <w:lang w:val="en-US"/>
+        </w:rPr>
+        <w:t>int</w:t>
+      </w:r>
+      <w:proofErr w:type="gramEnd"/>
+      <w:r>
+        <w:rPr>
+          <w:rFonts w:ascii="Courier New" w:hAnsi="Courier New"/>
+          <w:szCs w:val="28"/>
+          <w:lang w:val="en-US"/>
+        </w:rPr>
+        <w:t xml:space="preserve"> count;             </w:t>
       </w:r>
     </w:p>
     <w:p>
@@ -4219,6 +4498,8 @@
           <w14:ligatures w14:val="none"/>
         </w:rPr>
       </w:pPr>
+      <w:proofErr w:type="spellStart"/>
+      <w:proofErr w:type="gramStart"/>
       <w:r>
         <w:rPr>
           <w:rFonts w:ascii="Courier New" w:eastAsia="Times New Roman" w:hAnsi="Courier New" w:cs="Times New Roman"/>
@@ -4228,7 +4509,41 @@
           <w14:ligatures w14:val="none"/>
         </w:rPr>
         <w:lastRenderedPageBreak/>
-        <w:t xml:space="preserve">typedef struct </w:t>
+        <w:t>typedef</w:t>
+      </w:r>
+      <w:proofErr w:type="spellEnd"/>
+      <w:proofErr w:type="gramEnd"/>
+      <w:r>
+        <w:rPr>
+          <w:rFonts w:ascii="Courier New" w:eastAsia="Times New Roman" w:hAnsi="Courier New" w:cs="Times New Roman"/>
+          <w:kern w:val="0"/>
+          <w:szCs w:val="28"/>
+          <w:lang w:val="en-US" w:eastAsia="ru-RU"/>
+          <w14:ligatures w14:val="none"/>
+        </w:rPr>
+        <w:t xml:space="preserve"> </w:t>
+      </w:r>
+      <w:proofErr w:type="spellStart"/>
+      <w:r>
+        <w:rPr>
+          <w:rFonts w:ascii="Courier New" w:eastAsia="Times New Roman" w:hAnsi="Courier New" w:cs="Times New Roman"/>
+          <w:kern w:val="0"/>
+          <w:szCs w:val="28"/>
+          <w:lang w:val="en-US" w:eastAsia="ru-RU"/>
+          <w14:ligatures w14:val="none"/>
+        </w:rPr>
+        <w:t>struct</w:t>
+      </w:r>
+      <w:proofErr w:type="spellEnd"/>
+      <w:r>
+        <w:rPr>
+          <w:rFonts w:ascii="Courier New" w:eastAsia="Times New Roman" w:hAnsi="Courier New" w:cs="Times New Roman"/>
+          <w:kern w:val="0"/>
+          <w:szCs w:val="28"/>
+          <w:lang w:val="en-US" w:eastAsia="ru-RU"/>
+          <w14:ligatures w14:val="none"/>
+        </w:rPr>
+        <w:t xml:space="preserve"> </w:t>
       </w:r>
       <w:proofErr w:type="spellStart"/>
       <w:r>
@@ -4278,7 +4593,29 @@
           <w:lang w:val="en-US" w:eastAsia="ru-RU"/>
           <w14:ligatures w14:val="none"/>
         </w:rPr>
-        <w:t xml:space="preserve">    char key[MAX_KEY_LEN];</w:t>
+        <w:t xml:space="preserve">    </w:t>
+      </w:r>
+      <w:proofErr w:type="gramStart"/>
+      <w:r>
+        <w:rPr>
+          <w:rFonts w:ascii="Courier New" w:eastAsia="Times New Roman" w:hAnsi="Courier New" w:cs="Times New Roman"/>
+          <w:kern w:val="0"/>
+          <w:szCs w:val="28"/>
+          <w:lang w:val="en-US" w:eastAsia="ru-RU"/>
+          <w14:ligatures w14:val="none"/>
+        </w:rPr>
+        <w:t>char</w:t>
+      </w:r>
+      <w:proofErr w:type="gramEnd"/>
+      <w:r>
+        <w:rPr>
+          <w:rFonts w:ascii="Courier New" w:eastAsia="Times New Roman" w:hAnsi="Courier New" w:cs="Times New Roman"/>
+          <w:kern w:val="0"/>
+          <w:szCs w:val="28"/>
+          <w:lang w:val="en-US" w:eastAsia="ru-RU"/>
+          <w14:ligatures w14:val="none"/>
+        </w:rPr>
+        <w:t xml:space="preserve"> key[MAX_KEY_LEN];</w:t>
       </w:r>
     </w:p>
     <w:p>
@@ -4306,7 +4643,29 @@
           <w:lang w:val="en-US" w:eastAsia="ru-RU"/>
           <w14:ligatures w14:val="none"/>
         </w:rPr>
-        <w:t xml:space="preserve">    char value[MAX_VALUE_LEN];</w:t>
+        <w:t xml:space="preserve">    </w:t>
+      </w:r>
+      <w:proofErr w:type="gramStart"/>
+      <w:r>
+        <w:rPr>
+          <w:rFonts w:ascii="Courier New" w:eastAsia="Times New Roman" w:hAnsi="Courier New" w:cs="Times New Roman"/>
+          <w:kern w:val="0"/>
+          <w:szCs w:val="28"/>
+          <w:lang w:val="en-US" w:eastAsia="ru-RU"/>
+          <w14:ligatures w14:val="none"/>
+        </w:rPr>
+        <w:t>char</w:t>
+      </w:r>
+      <w:proofErr w:type="gramEnd"/>
+      <w:r>
+        <w:rPr>
+          <w:rFonts w:ascii="Courier New" w:eastAsia="Times New Roman" w:hAnsi="Courier New" w:cs="Times New Roman"/>
+          <w:kern w:val="0"/>
+          <w:szCs w:val="28"/>
+          <w:lang w:val="en-US" w:eastAsia="ru-RU"/>
+          <w14:ligatures w14:val="none"/>
+        </w:rPr>
+        <w:t xml:space="preserve"> value[MAX_VALUE_LEN];</w:t>
       </w:r>
     </w:p>
     <w:p>
@@ -4602,13 +4961,43 @@
           <w:lang w:val="en-US"/>
         </w:rPr>
       </w:pPr>
+      <w:proofErr w:type="spellStart"/>
+      <w:proofErr w:type="gramStart"/>
       <w:r>
         <w:rPr>
           <w:rFonts w:ascii="Courier New" w:hAnsi="Courier New"/>
           <w:szCs w:val="28"/>
           <w:lang w:val="en-US"/>
         </w:rPr>
-        <w:t xml:space="preserve">typedef struct </w:t>
+        <w:t>typedef</w:t>
+      </w:r>
+      <w:proofErr w:type="spellEnd"/>
+      <w:proofErr w:type="gramEnd"/>
+      <w:r>
+        <w:rPr>
+          <w:rFonts w:ascii="Courier New" w:hAnsi="Courier New"/>
+          <w:szCs w:val="28"/>
+          <w:lang w:val="en-US"/>
+        </w:rPr>
+        <w:t xml:space="preserve"> </w:t>
+      </w:r>
+      <w:proofErr w:type="spellStart"/>
+      <w:r>
+        <w:rPr>
+          <w:rFonts w:ascii="Courier New" w:hAnsi="Courier New"/>
+          <w:szCs w:val="28"/>
+          <w:lang w:val="en-US"/>
+        </w:rPr>
+        <w:t>struct</w:t>
+      </w:r>
+      <w:proofErr w:type="spellEnd"/>
+      <w:r>
+        <w:rPr>
+          <w:rFonts w:ascii="Courier New" w:hAnsi="Courier New"/>
+          <w:szCs w:val="28"/>
+          <w:lang w:val="en-US"/>
+        </w:rPr>
+        <w:t xml:space="preserve"> </w:t>
       </w:r>
       <w:proofErr w:type="spellStart"/>
       <w:r>
@@ -4694,13 +5083,23 @@
         </w:rPr>
         <w:t xml:space="preserve">    </w:t>
       </w:r>
+      <w:proofErr w:type="gramStart"/>
       <w:r>
         <w:rPr>
           <w:rFonts w:ascii="Courier New" w:hAnsi="Courier New"/>
           <w:szCs w:val="28"/>
           <w:lang w:val="en-US"/>
         </w:rPr>
-        <w:t xml:space="preserve">int size;               </w:t>
+        <w:t>int</w:t>
+      </w:r>
+      <w:proofErr w:type="gramEnd"/>
+      <w:r>
+        <w:rPr>
+          <w:rFonts w:ascii="Courier New" w:hAnsi="Courier New"/>
+          <w:szCs w:val="28"/>
+          <w:lang w:val="en-US"/>
+        </w:rPr>
+        <w:t xml:space="preserve"> size;               </w:t>
       </w:r>
     </w:p>
     <w:p>
@@ -4726,6 +5125,7 @@
         </w:rPr>
         <w:t xml:space="preserve">    </w:t>
       </w:r>
+      <w:proofErr w:type="gramStart"/>
       <w:r>
         <w:rPr>
           <w:rFonts w:ascii="Courier New" w:hAnsi="Courier New"/>
@@ -4734,6 +5134,7 @@
         </w:rPr>
         <w:t>int</w:t>
       </w:r>
+      <w:proofErr w:type="gramEnd"/>
       <w:r>
         <w:rPr>
           <w:rFonts w:ascii="Courier New" w:hAnsi="Courier New"/>
@@ -4998,6 +5399,7 @@
           <w:lang w:val="en-US"/>
         </w:rPr>
       </w:pPr>
+      <w:proofErr w:type="gramStart"/>
       <w:r>
         <w:rPr>
           <w:rFonts w:ascii="Courier New" w:hAnsi="Courier New"/>
@@ -5005,7 +5407,16 @@
           <w:lang w:val="en-US"/>
         </w:rPr>
         <w:lastRenderedPageBreak/>
-        <w:t>typedef struct Node {</w:t>
+        <w:t>typedef</w:t>
+      </w:r>
+      <w:proofErr w:type="gramEnd"/>
+      <w:r>
+        <w:rPr>
+          <w:rFonts w:ascii="Courier New" w:hAnsi="Courier New"/>
+          <w:szCs w:val="28"/>
+          <w:lang w:val="en-US"/>
+        </w:rPr>
+        <w:t xml:space="preserve"> struct Node {</w:t>
       </w:r>
     </w:p>
     <w:p>
@@ -5029,7 +5440,25 @@
           <w:szCs w:val="28"/>
           <w:lang w:val="en-US"/>
         </w:rPr>
-        <w:t xml:space="preserve">    char key[MAX_KEY_LEN];</w:t>
+        <w:t xml:space="preserve">    </w:t>
+      </w:r>
+      <w:proofErr w:type="gramStart"/>
+      <w:r>
+        <w:rPr>
+          <w:rFonts w:ascii="Courier New" w:hAnsi="Courier New"/>
+          <w:szCs w:val="28"/>
+          <w:lang w:val="en-US"/>
+        </w:rPr>
+        <w:t>char</w:t>
+      </w:r>
+      <w:proofErr w:type="gramEnd"/>
+      <w:r>
+        <w:rPr>
+          <w:rFonts w:ascii="Courier New" w:hAnsi="Courier New"/>
+          <w:szCs w:val="28"/>
+          <w:lang w:val="en-US"/>
+        </w:rPr>
+        <w:t xml:space="preserve"> key[MAX_KEY_LEN];</w:t>
       </w:r>
     </w:p>
     <w:p>
@@ -5053,7 +5482,25 @@
           <w:szCs w:val="28"/>
           <w:lang w:val="en-US"/>
         </w:rPr>
-        <w:t xml:space="preserve">    char value[MAX_VALUE_LEN];</w:t>
+        <w:t xml:space="preserve">    </w:t>
+      </w:r>
+      <w:proofErr w:type="gramStart"/>
+      <w:r>
+        <w:rPr>
+          <w:rFonts w:ascii="Courier New" w:hAnsi="Courier New"/>
+          <w:szCs w:val="28"/>
+          <w:lang w:val="en-US"/>
+        </w:rPr>
+        <w:t>char</w:t>
+      </w:r>
+      <w:proofErr w:type="gramEnd"/>
+      <w:r>
+        <w:rPr>
+          <w:rFonts w:ascii="Courier New" w:hAnsi="Courier New"/>
+          <w:szCs w:val="28"/>
+          <w:lang w:val="en-US"/>
+        </w:rPr>
+        <w:t xml:space="preserve"> value[MAX_VALUE_LEN];</w:t>
       </w:r>
     </w:p>
     <w:p>
@@ -5077,7 +5524,25 @@
           <w:szCs w:val="28"/>
           <w:lang w:val="en-US"/>
         </w:rPr>
-        <w:t xml:space="preserve">    struct Node *left;</w:t>
+        <w:t xml:space="preserve">    </w:t>
+      </w:r>
+      <w:proofErr w:type="gramStart"/>
+      <w:r>
+        <w:rPr>
+          <w:rFonts w:ascii="Courier New" w:hAnsi="Courier New"/>
+          <w:szCs w:val="28"/>
+          <w:lang w:val="en-US"/>
+        </w:rPr>
+        <w:t>struct</w:t>
+      </w:r>
+      <w:proofErr w:type="gramEnd"/>
+      <w:r>
+        <w:rPr>
+          <w:rFonts w:ascii="Courier New" w:hAnsi="Courier New"/>
+          <w:szCs w:val="28"/>
+          <w:lang w:val="en-US"/>
+        </w:rPr>
+        <w:t xml:space="preserve"> Node *left;</w:t>
       </w:r>
     </w:p>
     <w:p>
@@ -5101,7 +5566,25 @@
           <w:szCs w:val="28"/>
           <w:lang w:val="en-US"/>
         </w:rPr>
-        <w:t xml:space="preserve">    struct Node *right;</w:t>
+        <w:t xml:space="preserve">    </w:t>
+      </w:r>
+      <w:proofErr w:type="gramStart"/>
+      <w:r>
+        <w:rPr>
+          <w:rFonts w:ascii="Courier New" w:hAnsi="Courier New"/>
+          <w:szCs w:val="28"/>
+          <w:lang w:val="en-US"/>
+        </w:rPr>
+        <w:t>struct</w:t>
+      </w:r>
+      <w:proofErr w:type="gramEnd"/>
+      <w:r>
+        <w:rPr>
+          <w:rFonts w:ascii="Courier New" w:hAnsi="Courier New"/>
+          <w:szCs w:val="28"/>
+          <w:lang w:val="en-US"/>
+        </w:rPr>
+        <w:t xml:space="preserve"> Node *right;</w:t>
       </w:r>
     </w:p>
     <w:p>
@@ -5331,13 +5814,43 @@
           <w:lang w:val="en-US"/>
         </w:rPr>
       </w:pPr>
+      <w:proofErr w:type="spellStart"/>
+      <w:proofErr w:type="gramStart"/>
       <w:r>
         <w:rPr>
           <w:rFonts w:ascii="Courier New" w:hAnsi="Courier New"/>
           <w:szCs w:val="28"/>
           <w:lang w:val="en-US"/>
         </w:rPr>
-        <w:t xml:space="preserve">typedef struct </w:t>
+        <w:t>typedef</w:t>
+      </w:r>
+      <w:proofErr w:type="spellEnd"/>
+      <w:proofErr w:type="gramEnd"/>
+      <w:r>
+        <w:rPr>
+          <w:rFonts w:ascii="Courier New" w:hAnsi="Courier New"/>
+          <w:szCs w:val="28"/>
+          <w:lang w:val="en-US"/>
+        </w:rPr>
+        <w:t xml:space="preserve"> </w:t>
+      </w:r>
+      <w:proofErr w:type="spellStart"/>
+      <w:r>
+        <w:rPr>
+          <w:rFonts w:ascii="Courier New" w:hAnsi="Courier New"/>
+          <w:szCs w:val="28"/>
+          <w:lang w:val="en-US"/>
+        </w:rPr>
+        <w:t>struct</w:t>
+      </w:r>
+      <w:proofErr w:type="spellEnd"/>
+      <w:r>
+        <w:rPr>
+          <w:rFonts w:ascii="Courier New" w:hAnsi="Courier New"/>
+          <w:szCs w:val="28"/>
+          <w:lang w:val="en-US"/>
+        </w:rPr>
+        <w:t xml:space="preserve"> </w:t>
       </w:r>
       <w:proofErr w:type="spellStart"/>
       <w:r>
@@ -5379,7 +5892,25 @@
           <w:szCs w:val="28"/>
           <w:lang w:val="en-US"/>
         </w:rPr>
-        <w:t xml:space="preserve">    char key[MAX_KEY_LEN];</w:t>
+        <w:t xml:space="preserve">    </w:t>
+      </w:r>
+      <w:proofErr w:type="gramStart"/>
+      <w:r>
+        <w:rPr>
+          <w:rFonts w:ascii="Courier New" w:hAnsi="Courier New"/>
+          <w:szCs w:val="28"/>
+          <w:lang w:val="en-US"/>
+        </w:rPr>
+        <w:t>char</w:t>
+      </w:r>
+      <w:proofErr w:type="gramEnd"/>
+      <w:r>
+        <w:rPr>
+          <w:rFonts w:ascii="Courier New" w:hAnsi="Courier New"/>
+          <w:szCs w:val="28"/>
+          <w:lang w:val="en-US"/>
+        </w:rPr>
+        <w:t xml:space="preserve"> key[MAX_KEY_LEN];</w:t>
       </w:r>
     </w:p>
     <w:p>
@@ -5403,7 +5934,25 @@
           <w:szCs w:val="28"/>
           <w:lang w:val="en-US"/>
         </w:rPr>
-        <w:t xml:space="preserve">    char value[MAX_VALUE_LEN];</w:t>
+        <w:t xml:space="preserve">    </w:t>
+      </w:r>
+      <w:proofErr w:type="gramStart"/>
+      <w:r>
+        <w:rPr>
+          <w:rFonts w:ascii="Courier New" w:hAnsi="Courier New"/>
+          <w:szCs w:val="28"/>
+          <w:lang w:val="en-US"/>
+        </w:rPr>
+        <w:t>char</w:t>
+      </w:r>
+      <w:proofErr w:type="gramEnd"/>
+      <w:r>
+        <w:rPr>
+          <w:rFonts w:ascii="Courier New" w:hAnsi="Courier New"/>
+          <w:szCs w:val="28"/>
+          <w:lang w:val="en-US"/>
+        </w:rPr>
+        <w:t xml:space="preserve"> value[MAX_VALUE_LEN];</w:t>
       </w:r>
     </w:p>
     <w:p>
@@ -5427,7 +5976,25 @@
           <w:szCs w:val="28"/>
           <w:lang w:val="en-US"/>
         </w:rPr>
-        <w:t xml:space="preserve">    int height;</w:t>
+        <w:t xml:space="preserve">    </w:t>
+      </w:r>
+      <w:proofErr w:type="gramStart"/>
+      <w:r>
+        <w:rPr>
+          <w:rFonts w:ascii="Courier New" w:hAnsi="Courier New"/>
+          <w:szCs w:val="28"/>
+          <w:lang w:val="en-US"/>
+        </w:rPr>
+        <w:t>int</w:t>
+      </w:r>
+      <w:proofErr w:type="gramEnd"/>
+      <w:r>
+        <w:rPr>
+          <w:rFonts w:ascii="Courier New" w:hAnsi="Courier New"/>
+          <w:szCs w:val="28"/>
+          <w:lang w:val="en-US"/>
+        </w:rPr>
+        <w:t xml:space="preserve"> height;</w:t>
       </w:r>
     </w:p>
     <w:p>
@@ -5451,7 +6018,27 @@
           <w:szCs w:val="28"/>
           <w:lang w:val="en-US"/>
         </w:rPr>
-        <w:t xml:space="preserve">    struct </w:t>
+        <w:t xml:space="preserve">    </w:t>
+      </w:r>
+      <w:proofErr w:type="spellStart"/>
+      <w:proofErr w:type="gramStart"/>
+      <w:r>
+        <w:rPr>
+          <w:rFonts w:ascii="Courier New" w:hAnsi="Courier New"/>
+          <w:szCs w:val="28"/>
+          <w:lang w:val="en-US"/>
+        </w:rPr>
+        <w:t>struct</w:t>
+      </w:r>
+      <w:proofErr w:type="spellEnd"/>
+      <w:proofErr w:type="gramEnd"/>
+      <w:r>
+        <w:rPr>
+          <w:rFonts w:ascii="Courier New" w:hAnsi="Courier New"/>
+          <w:szCs w:val="28"/>
+          <w:lang w:val="en-US"/>
+        </w:rPr>
+        <w:t xml:space="preserve"> </w:t>
       </w:r>
       <w:proofErr w:type="spellStart"/>
       <w:r>
@@ -5493,7 +6080,27 @@
           <w:szCs w:val="28"/>
           <w:lang w:val="en-US"/>
         </w:rPr>
-        <w:t xml:space="preserve">    struct </w:t>
+        <w:t xml:space="preserve">    </w:t>
+      </w:r>
+      <w:proofErr w:type="spellStart"/>
+      <w:proofErr w:type="gramStart"/>
+      <w:r>
+        <w:rPr>
+          <w:rFonts w:ascii="Courier New" w:hAnsi="Courier New"/>
+          <w:szCs w:val="28"/>
+          <w:lang w:val="en-US"/>
+        </w:rPr>
+        <w:t>struct</w:t>
+      </w:r>
+      <w:proofErr w:type="spellEnd"/>
+      <w:proofErr w:type="gramEnd"/>
+      <w:r>
+        <w:rPr>
+          <w:rFonts w:ascii="Courier New" w:hAnsi="Courier New"/>
+          <w:szCs w:val="28"/>
+          <w:lang w:val="en-US"/>
+        </w:rPr>
+        <w:t xml:space="preserve"> </w:t>
       </w:r>
       <w:proofErr w:type="spellStart"/>
       <w:r>
@@ -6240,6 +6847,12 @@
         <w:rPr>
           <w:szCs w:val="28"/>
         </w:rPr>
+        <w:t xml:space="preserve"> !!!</w:t>
+      </w:r>
+      <w:r>
+        <w:rPr>
+          <w:szCs w:val="28"/>
+        </w:rPr>
         <w:br/>
         <w:t>Выводится количество сравнений для поиска удаляемого элемента.</w:t>
       </w:r>
@@ -6258,6 +6871,8 @@
         </w:rPr>
         <w:t>5. Бенчмарк поиска</w:t>
       </w:r>
+      <w:bookmarkStart w:id="18" w:name="_GoBack"/>
+      <w:bookmarkEnd w:id="18"/>
     </w:p>
     <w:p>
       <w:pPr>
@@ -6578,7 +7193,7 @@
           <w:szCs w:val="28"/>
         </w:rPr>
       </w:pPr>
-      <w:bookmarkStart w:id="18" w:name="_Toc211951108"/>
+      <w:bookmarkStart w:id="19" w:name="_Toc211951108"/>
       <w:r>
         <w:rPr>
           <w:rFonts w:ascii="Times New Roman" w:hAnsi="Times New Roman" w:cs="Times New Roman"/>
@@ -6612,7 +7227,7 @@
         </w:rPr>
         <w:t>функций</w:t>
       </w:r>
-      <w:bookmarkEnd w:id="18"/>
+      <w:bookmarkEnd w:id="19"/>
     </w:p>
     <w:p>
       <w:pPr>
@@ -6621,8 +7236,8 @@
           <w:sz w:val="27"/>
         </w:rPr>
       </w:pPr>
-      <w:bookmarkStart w:id="19" w:name="_Toc209232594"/>
-      <w:bookmarkStart w:id="20" w:name="_Toc211951109"/>
+      <w:bookmarkStart w:id="20" w:name="_Toc209232594"/>
+      <w:bookmarkStart w:id="21" w:name="_Toc211951109"/>
       <w:r>
         <w:t>1. Общие</w:t>
       </w:r>
@@ -6781,7 +7396,15 @@
       </w:r>
       <w:r>
         <w:br/>
-        <w:t xml:space="preserve">Возвращает хеш-индекс для строки </w:t>
+        <w:t xml:space="preserve">Возвращает </w:t>
+      </w:r>
+      <w:proofErr w:type="spellStart"/>
+      <w:r>
+        <w:t>хеш</w:t>
+      </w:r>
+      <w:proofErr w:type="spellEnd"/>
+      <w:r>
+        <w:t xml:space="preserve">-индекс для строки </w:t>
       </w:r>
       <w:proofErr w:type="spellStart"/>
       <w:r>
@@ -6860,7 +7483,15 @@
           <w:rFonts w:ascii="Courier New" w:hAnsi="Courier New"/>
           <w:lang w:val="en-US"/>
         </w:rPr>
-        <w:t>insert_bst_with_count</w:t>
+        <w:t>insert_bst_with_</w:t>
+      </w:r>
+      <w:proofErr w:type="gramStart"/>
+      <w:r>
+        <w:rPr>
+          <w:rFonts w:ascii="Courier New" w:hAnsi="Courier New"/>
+          <w:lang w:val="en-US"/>
+        </w:rPr>
+        <w:t>count</w:t>
       </w:r>
       <w:proofErr w:type="spellEnd"/>
       <w:r>
@@ -6868,7 +7499,31 @@
           <w:rFonts w:ascii="Courier New" w:hAnsi="Courier New"/>
           <w:lang w:val="en-US"/>
         </w:rPr>
-        <w:t xml:space="preserve">(Node *root, const char *key, const char </w:t>
+        <w:t>(</w:t>
+      </w:r>
+      <w:proofErr w:type="gramEnd"/>
+      <w:r>
+        <w:rPr>
+          <w:rFonts w:ascii="Courier New" w:hAnsi="Courier New"/>
+          <w:lang w:val="en-US"/>
+        </w:rPr>
+        <w:t xml:space="preserve">Node *root, </w:t>
+      </w:r>
+      <w:proofErr w:type="spellStart"/>
+      <w:r>
+        <w:rPr>
+          <w:rFonts w:ascii="Courier New" w:hAnsi="Courier New"/>
+          <w:lang w:val="en-US"/>
+        </w:rPr>
+        <w:t>const</w:t>
+      </w:r>
+      <w:proofErr w:type="spellEnd"/>
+      <w:r>
+        <w:rPr>
+          <w:rFonts w:ascii="Courier New" w:hAnsi="Courier New"/>
+          <w:lang w:val="en-US"/>
+        </w:rPr>
+        <w:t xml:space="preserve"> char *key, const char </w:t>
       </w:r>
       <w:r>
         <w:rPr>
@@ -6978,7 +7633,15 @@
           <w:rFonts w:ascii="Courier New" w:hAnsi="Courier New"/>
           <w:lang w:val="en-US"/>
         </w:rPr>
-        <w:t>delete_bst_with_count</w:t>
+        <w:t>delete_bst_with_</w:t>
+      </w:r>
+      <w:proofErr w:type="gramStart"/>
+      <w:r>
+        <w:rPr>
+          <w:rFonts w:ascii="Courier New" w:hAnsi="Courier New"/>
+          <w:lang w:val="en-US"/>
+        </w:rPr>
+        <w:t>count</w:t>
       </w:r>
       <w:proofErr w:type="spellEnd"/>
       <w:r>
@@ -6986,7 +7649,31 @@
           <w:rFonts w:ascii="Courier New" w:hAnsi="Courier New"/>
           <w:lang w:val="en-US"/>
         </w:rPr>
-        <w:t xml:space="preserve">(Node *root, const char </w:t>
+        <w:t>(</w:t>
+      </w:r>
+      <w:proofErr w:type="gramEnd"/>
+      <w:r>
+        <w:rPr>
+          <w:rFonts w:ascii="Courier New" w:hAnsi="Courier New"/>
+          <w:lang w:val="en-US"/>
+        </w:rPr>
+        <w:t xml:space="preserve">Node *root, </w:t>
+      </w:r>
+      <w:proofErr w:type="spellStart"/>
+      <w:r>
+        <w:rPr>
+          <w:rFonts w:ascii="Courier New" w:hAnsi="Courier New"/>
+          <w:lang w:val="en-US"/>
+        </w:rPr>
+        <w:t>const</w:t>
+      </w:r>
+      <w:proofErr w:type="spellEnd"/>
+      <w:r>
+        <w:rPr>
+          <w:rFonts w:ascii="Courier New" w:hAnsi="Courier New"/>
+          <w:lang w:val="en-US"/>
+        </w:rPr>
+        <w:t xml:space="preserve"> char </w:t>
       </w:r>
       <w:r>
         <w:rPr>
@@ -7059,7 +7746,7 @@
           <w:bdr w:val="single" w:sz="4" w:space="0" w:color="auto"/>
           <w:lang w:val="en-US"/>
         </w:rPr>
-        <w:t xml:space="preserve">**int </w:t>
+        <w:t>**</w:t>
       </w:r>
       <w:proofErr w:type="spellStart"/>
       <w:r>
@@ -7068,7 +7755,7 @@
           <w:bdr w:val="single" w:sz="4" w:space="0" w:color="auto"/>
           <w:lang w:val="en-US"/>
         </w:rPr>
-        <w:t>search_bst_count</w:t>
+        <w:t>int</w:t>
       </w:r>
       <w:proofErr w:type="spellEnd"/>
       <w:r>
@@ -7077,7 +7764,43 @@
           <w:bdr w:val="single" w:sz="4" w:space="0" w:color="auto"/>
           <w:lang w:val="en-US"/>
         </w:rPr>
-        <w:t xml:space="preserve">(Node </w:t>
+        <w:t xml:space="preserve"> </w:t>
+      </w:r>
+      <w:proofErr w:type="spellStart"/>
+      <w:r>
+        <w:rPr>
+          <w:rFonts w:ascii="Courier New" w:hAnsi="Courier New"/>
+          <w:bdr w:val="single" w:sz="4" w:space="0" w:color="auto"/>
+          <w:lang w:val="en-US"/>
+        </w:rPr>
+        <w:t>search_bst_</w:t>
+      </w:r>
+      <w:proofErr w:type="gramStart"/>
+      <w:r>
+        <w:rPr>
+          <w:rFonts w:ascii="Courier New" w:hAnsi="Courier New"/>
+          <w:bdr w:val="single" w:sz="4" w:space="0" w:color="auto"/>
+          <w:lang w:val="en-US"/>
+        </w:rPr>
+        <w:t>count</w:t>
+      </w:r>
+      <w:proofErr w:type="spellEnd"/>
+      <w:r>
+        <w:rPr>
+          <w:rFonts w:ascii="Courier New" w:hAnsi="Courier New"/>
+          <w:bdr w:val="single" w:sz="4" w:space="0" w:color="auto"/>
+          <w:lang w:val="en-US"/>
+        </w:rPr>
+        <w:t>(</w:t>
+      </w:r>
+      <w:proofErr w:type="gramEnd"/>
+      <w:r>
+        <w:rPr>
+          <w:rFonts w:ascii="Courier New" w:hAnsi="Courier New"/>
+          <w:bdr w:val="single" w:sz="4" w:space="0" w:color="auto"/>
+          <w:lang w:val="en-US"/>
+        </w:rPr>
+        <w:t xml:space="preserve">Node </w:t>
       </w:r>
       <w:r>
         <w:rPr>
@@ -7086,7 +7809,27 @@
           <w:bdr w:val="single" w:sz="4" w:space="0" w:color="auto"/>
           <w:lang w:val="en-US"/>
         </w:rPr>
-        <w:t>root, const char key)</w:t>
+        <w:t xml:space="preserve">root, </w:t>
+      </w:r>
+      <w:proofErr w:type="spellStart"/>
+      <w:r>
+        <w:rPr>
+          <w:rStyle w:val="af6"/>
+          <w:rFonts w:ascii="Courier New" w:eastAsiaTheme="majorEastAsia" w:hAnsi="Courier New"/>
+          <w:bdr w:val="single" w:sz="4" w:space="0" w:color="auto"/>
+          <w:lang w:val="en-US"/>
+        </w:rPr>
+        <w:t>const</w:t>
+      </w:r>
+      <w:proofErr w:type="spellEnd"/>
+      <w:r>
+        <w:rPr>
+          <w:rStyle w:val="af6"/>
+          <w:rFonts w:ascii="Courier New" w:eastAsiaTheme="majorEastAsia" w:hAnsi="Courier New"/>
+          <w:bdr w:val="single" w:sz="4" w:space="0" w:color="auto"/>
+          <w:lang w:val="en-US"/>
+        </w:rPr>
+        <w:t xml:space="preserve"> char key)</w:t>
       </w:r>
       <w:r>
         <w:rPr>
@@ -7176,9 +7919,9 @@
           <w:i w:val="0"/>
           <w:lang w:val="en-US"/>
         </w:rPr>
-        <w:t>memory_bst</w:t>
-      </w:r>
-      <w:proofErr w:type="spellEnd"/>
+        <w:t>memory_</w:t>
+      </w:r>
+      <w:proofErr w:type="gramStart"/>
       <w:r>
         <w:rPr>
           <w:rStyle w:val="af6"/>
@@ -7186,7 +7929,27 @@
           <w:i w:val="0"/>
           <w:lang w:val="en-US"/>
         </w:rPr>
-        <w:t>(Node root)</w:t>
+        <w:t>bst</w:t>
+      </w:r>
+      <w:proofErr w:type="spellEnd"/>
+      <w:r>
+        <w:rPr>
+          <w:rStyle w:val="af6"/>
+          <w:rFonts w:ascii="Courier New" w:eastAsiaTheme="majorEastAsia" w:hAnsi="Courier New"/>
+          <w:i w:val="0"/>
+          <w:lang w:val="en-US"/>
+        </w:rPr>
+        <w:t>(</w:t>
+      </w:r>
+      <w:proofErr w:type="gramEnd"/>
+      <w:r>
+        <w:rPr>
+          <w:rStyle w:val="af6"/>
+          <w:rFonts w:ascii="Courier New" w:eastAsiaTheme="majorEastAsia" w:hAnsi="Courier New"/>
+          <w:i w:val="0"/>
+          <w:lang w:val="en-US"/>
+        </w:rPr>
+        <w:t>Node root)</w:t>
       </w:r>
       <w:proofErr w:type="spellStart"/>
       <w:r>
@@ -7275,6 +8038,7 @@
         <w:rPr>
           <w:rFonts w:ascii="Times New Roman" w:hAnsi="Times New Roman"/>
           <w:color w:val="auto"/>
+          <w:lang w:val="en-US"/>
         </w:rPr>
       </w:pPr>
       <w:r>
@@ -7289,8 +8053,16 @@
         <w:rPr>
           <w:rFonts w:ascii="Times New Roman" w:hAnsi="Times New Roman"/>
           <w:color w:val="auto"/>
-        </w:rPr>
-        <w:t>-дерево</w:t>
+          <w:lang w:val="en-US"/>
+        </w:rPr>
+        <w:t>-</w:t>
+      </w:r>
+      <w:r>
+        <w:rPr>
+          <w:rFonts w:ascii="Times New Roman" w:hAnsi="Times New Roman"/>
+          <w:color w:val="auto"/>
+        </w:rPr>
+        <w:t>дерево</w:t>
       </w:r>
     </w:p>
     <w:p>
@@ -7337,7 +8109,15 @@
           <w:rFonts w:ascii="Courier New" w:hAnsi="Courier New"/>
           <w:lang w:val="en-US"/>
         </w:rPr>
-        <w:t>insert_avl_with_count</w:t>
+        <w:t>insert_avl_with_</w:t>
+      </w:r>
+      <w:proofErr w:type="gramStart"/>
+      <w:r>
+        <w:rPr>
+          <w:rFonts w:ascii="Courier New" w:hAnsi="Courier New"/>
+          <w:lang w:val="en-US"/>
+        </w:rPr>
+        <w:t>count</w:t>
       </w:r>
       <w:proofErr w:type="spellEnd"/>
       <w:r>
@@ -7348,6 +8128,7 @@
         <w:t>(</w:t>
       </w:r>
       <w:proofErr w:type="spellStart"/>
+      <w:proofErr w:type="gramEnd"/>
       <w:r>
         <w:rPr>
           <w:rFonts w:ascii="Courier New" w:hAnsi="Courier New"/>
@@ -7361,7 +8142,23 @@
           <w:rFonts w:ascii="Courier New" w:hAnsi="Courier New"/>
           <w:lang w:val="en-US"/>
         </w:rPr>
-        <w:t xml:space="preserve"> *root, const char *key, const char </w:t>
+        <w:t xml:space="preserve"> *root, </w:t>
+      </w:r>
+      <w:proofErr w:type="spellStart"/>
+      <w:r>
+        <w:rPr>
+          <w:rFonts w:ascii="Courier New" w:hAnsi="Courier New"/>
+          <w:lang w:val="en-US"/>
+        </w:rPr>
+        <w:t>const</w:t>
+      </w:r>
+      <w:proofErr w:type="spellEnd"/>
+      <w:r>
+        <w:rPr>
+          <w:rFonts w:ascii="Courier New" w:hAnsi="Courier New"/>
+          <w:lang w:val="en-US"/>
+        </w:rPr>
+        <w:t xml:space="preserve"> char *key, const char </w:t>
       </w:r>
       <w:r>
         <w:rPr>
@@ -7487,7 +8284,7 @@
           <w:rFonts w:ascii="Courier New" w:hAnsi="Courier New"/>
           <w:lang w:val="en-US"/>
         </w:rPr>
-        <w:t xml:space="preserve">**int </w:t>
+        <w:t>**</w:t>
       </w:r>
       <w:proofErr w:type="spellStart"/>
       <w:r>
@@ -7495,7 +8292,7 @@
           <w:rFonts w:ascii="Courier New" w:hAnsi="Courier New"/>
           <w:lang w:val="en-US"/>
         </w:rPr>
-        <w:t>insert_chaining_second_method</w:t>
+        <w:t>int</w:t>
       </w:r>
       <w:proofErr w:type="spellEnd"/>
       <w:r>
@@ -7503,9 +8300,34 @@
           <w:rFonts w:ascii="Courier New" w:hAnsi="Courier New"/>
           <w:lang w:val="en-US"/>
         </w:rPr>
+        <w:t xml:space="preserve"> </w:t>
+      </w:r>
+      <w:proofErr w:type="spellStart"/>
+      <w:r>
+        <w:rPr>
+          <w:rFonts w:ascii="Courier New" w:hAnsi="Courier New"/>
+          <w:lang w:val="en-US"/>
+        </w:rPr>
+        <w:t>insert_chaining_second_</w:t>
+      </w:r>
+      <w:proofErr w:type="gramStart"/>
+      <w:r>
+        <w:rPr>
+          <w:rFonts w:ascii="Courier New" w:hAnsi="Courier New"/>
+          <w:lang w:val="en-US"/>
+        </w:rPr>
+        <w:t>method</w:t>
+      </w:r>
+      <w:proofErr w:type="spellEnd"/>
+      <w:r>
+        <w:rPr>
+          <w:rFonts w:ascii="Courier New" w:hAnsi="Courier New"/>
+          <w:lang w:val="en-US"/>
+        </w:rPr>
         <w:t>(</w:t>
       </w:r>
       <w:proofErr w:type="spellStart"/>
+      <w:proofErr w:type="gramEnd"/>
       <w:r>
         <w:rPr>
           <w:rFonts w:ascii="Courier New" w:hAnsi="Courier New"/>
@@ -7519,7 +8341,23 @@
           <w:rFonts w:ascii="Courier New" w:hAnsi="Courier New"/>
           <w:lang w:val="en-US"/>
         </w:rPr>
-        <w:t xml:space="preserve"> *table, const char </w:t>
+        <w:t xml:space="preserve"> *table, </w:t>
+      </w:r>
+      <w:proofErr w:type="spellStart"/>
+      <w:r>
+        <w:rPr>
+          <w:rFonts w:ascii="Courier New" w:hAnsi="Courier New"/>
+          <w:lang w:val="en-US"/>
+        </w:rPr>
+        <w:t>const</w:t>
+      </w:r>
+      <w:proofErr w:type="spellEnd"/>
+      <w:r>
+        <w:rPr>
+          <w:rFonts w:ascii="Courier New" w:hAnsi="Courier New"/>
+          <w:lang w:val="en-US"/>
+        </w:rPr>
+        <w:t xml:space="preserve"> char </w:t>
       </w:r>
       <w:r>
         <w:rPr>
@@ -7624,7 +8462,7 @@
           <w:rFonts w:ascii="Courier New" w:hAnsi="Courier New"/>
           <w:lang w:val="en-US"/>
         </w:rPr>
-        <w:t xml:space="preserve">**int </w:t>
+        <w:t>**</w:t>
       </w:r>
       <w:proofErr w:type="spellStart"/>
       <w:r>
@@ -7632,7 +8470,7 @@
           <w:rFonts w:ascii="Courier New" w:hAnsi="Courier New"/>
           <w:lang w:val="en-US"/>
         </w:rPr>
-        <w:t>delete_chaining_second_method</w:t>
+        <w:t>int</w:t>
       </w:r>
       <w:proofErr w:type="spellEnd"/>
       <w:r>
@@ -7640,9 +8478,34 @@
           <w:rFonts w:ascii="Courier New" w:hAnsi="Courier New"/>
           <w:lang w:val="en-US"/>
         </w:rPr>
+        <w:t xml:space="preserve"> </w:t>
+      </w:r>
+      <w:proofErr w:type="spellStart"/>
+      <w:r>
+        <w:rPr>
+          <w:rFonts w:ascii="Courier New" w:hAnsi="Courier New"/>
+          <w:lang w:val="en-US"/>
+        </w:rPr>
+        <w:t>delete_chaining_second_</w:t>
+      </w:r>
+      <w:proofErr w:type="gramStart"/>
+      <w:r>
+        <w:rPr>
+          <w:rFonts w:ascii="Courier New" w:hAnsi="Courier New"/>
+          <w:lang w:val="en-US"/>
+        </w:rPr>
+        <w:t>method</w:t>
+      </w:r>
+      <w:proofErr w:type="spellEnd"/>
+      <w:r>
+        <w:rPr>
+          <w:rFonts w:ascii="Courier New" w:hAnsi="Courier New"/>
+          <w:lang w:val="en-US"/>
+        </w:rPr>
         <w:t>(</w:t>
       </w:r>
       <w:proofErr w:type="spellStart"/>
+      <w:proofErr w:type="gramEnd"/>
       <w:r>
         <w:rPr>
           <w:rFonts w:ascii="Courier New" w:hAnsi="Courier New"/>
@@ -7656,7 +8519,23 @@
           <w:rFonts w:ascii="Courier New" w:hAnsi="Courier New"/>
           <w:lang w:val="en-US"/>
         </w:rPr>
-        <w:t xml:space="preserve"> *table, const char </w:t>
+        <w:t xml:space="preserve"> *table, </w:t>
+      </w:r>
+      <w:proofErr w:type="spellStart"/>
+      <w:r>
+        <w:rPr>
+          <w:rFonts w:ascii="Courier New" w:hAnsi="Courier New"/>
+          <w:lang w:val="en-US"/>
+        </w:rPr>
+        <w:t>const</w:t>
+      </w:r>
+      <w:proofErr w:type="spellEnd"/>
+      <w:r>
+        <w:rPr>
+          <w:rFonts w:ascii="Courier New" w:hAnsi="Courier New"/>
+          <w:lang w:val="en-US"/>
+        </w:rPr>
+        <w:t xml:space="preserve"> char </w:t>
       </w:r>
       <w:r>
         <w:rPr>
@@ -7740,8 +8619,10 @@
           <w:color w:val="auto"/>
           <w:sz w:val="28"/>
           <w:szCs w:val="28"/>
-        </w:rPr>
-      </w:pPr>
+          <w:lang w:val="en-US"/>
+        </w:rPr>
+      </w:pPr>
+      <w:proofErr w:type="spellStart"/>
       <w:r>
         <w:rPr>
           <w:rFonts w:ascii="Times New Roman" w:hAnsi="Times New Roman"/>
@@ -7749,7 +8630,84 @@
           <w:sz w:val="28"/>
           <w:szCs w:val="28"/>
         </w:rPr>
-        <w:t>Хеш-таблица с открытой адресацией</w:t>
+        <w:t>Хеш</w:t>
+      </w:r>
+      <w:proofErr w:type="spellEnd"/>
+      <w:r>
+        <w:rPr>
+          <w:rFonts w:ascii="Times New Roman" w:hAnsi="Times New Roman"/>
+          <w:color w:val="auto"/>
+          <w:sz w:val="28"/>
+          <w:szCs w:val="28"/>
+          <w:lang w:val="en-US"/>
+        </w:rPr>
+        <w:t>-</w:t>
+      </w:r>
+      <w:r>
+        <w:rPr>
+          <w:rFonts w:ascii="Times New Roman" w:hAnsi="Times New Roman"/>
+          <w:color w:val="auto"/>
+          <w:sz w:val="28"/>
+          <w:szCs w:val="28"/>
+        </w:rPr>
+        <w:t>таблица</w:t>
+      </w:r>
+      <w:r>
+        <w:rPr>
+          <w:rFonts w:ascii="Times New Roman" w:hAnsi="Times New Roman"/>
+          <w:color w:val="auto"/>
+          <w:sz w:val="28"/>
+          <w:szCs w:val="28"/>
+          <w:lang w:val="en-US"/>
+        </w:rPr>
+        <w:t xml:space="preserve"> </w:t>
+      </w:r>
+      <w:r>
+        <w:rPr>
+          <w:rFonts w:ascii="Times New Roman" w:hAnsi="Times New Roman"/>
+          <w:color w:val="auto"/>
+          <w:sz w:val="28"/>
+          <w:szCs w:val="28"/>
+        </w:rPr>
+        <w:t>с</w:t>
+      </w:r>
+      <w:r>
+        <w:rPr>
+          <w:rFonts w:ascii="Times New Roman" w:hAnsi="Times New Roman"/>
+          <w:color w:val="auto"/>
+          <w:sz w:val="28"/>
+          <w:szCs w:val="28"/>
+          <w:lang w:val="en-US"/>
+        </w:rPr>
+        <w:t xml:space="preserve"> </w:t>
+      </w:r>
+      <w:r>
+        <w:rPr>
+          <w:rFonts w:ascii="Times New Roman" w:hAnsi="Times New Roman"/>
+          <w:color w:val="auto"/>
+          <w:sz w:val="28"/>
+          <w:szCs w:val="28"/>
+        </w:rPr>
+        <w:t>открытой</w:t>
+      </w:r>
+      <w:r>
+        <w:rPr>
+          <w:rFonts w:ascii="Times New Roman" w:hAnsi="Times New Roman"/>
+          <w:color w:val="auto"/>
+          <w:sz w:val="28"/>
+          <w:szCs w:val="28"/>
+          <w:lang w:val="en-US"/>
+        </w:rPr>
+        <w:t xml:space="preserve"> </w:t>
+      </w:r>
+      <w:r>
+        <w:rPr>
+          <w:rFonts w:ascii="Times New Roman" w:hAnsi="Times New Roman"/>
+          <w:color w:val="auto"/>
+          <w:sz w:val="28"/>
+          <w:szCs w:val="28"/>
+        </w:rPr>
+        <w:t>адресацией</w:t>
       </w:r>
     </w:p>
     <w:p>
@@ -7770,7 +8728,7 @@
           <w:rFonts w:ascii="Courier New" w:hAnsi="Courier New"/>
           <w:lang w:val="en-US"/>
         </w:rPr>
-        <w:t xml:space="preserve">**int </w:t>
+        <w:t>**</w:t>
       </w:r>
       <w:proofErr w:type="spellStart"/>
       <w:r>
@@ -7778,7 +8736,7 @@
           <w:rFonts w:ascii="Courier New" w:hAnsi="Courier New"/>
           <w:lang w:val="en-US"/>
         </w:rPr>
-        <w:t>insert_open_addressing_first_method</w:t>
+        <w:t>int</w:t>
       </w:r>
       <w:proofErr w:type="spellEnd"/>
       <w:r>
@@ -7786,9 +8744,34 @@
           <w:rFonts w:ascii="Courier New" w:hAnsi="Courier New"/>
           <w:lang w:val="en-US"/>
         </w:rPr>
+        <w:t xml:space="preserve"> </w:t>
+      </w:r>
+      <w:proofErr w:type="spellStart"/>
+      <w:r>
+        <w:rPr>
+          <w:rFonts w:ascii="Courier New" w:hAnsi="Courier New"/>
+          <w:lang w:val="en-US"/>
+        </w:rPr>
+        <w:t>insert_open_addressing_first_</w:t>
+      </w:r>
+      <w:proofErr w:type="gramStart"/>
+      <w:r>
+        <w:rPr>
+          <w:rFonts w:ascii="Courier New" w:hAnsi="Courier New"/>
+          <w:lang w:val="en-US"/>
+        </w:rPr>
+        <w:t>method</w:t>
+      </w:r>
+      <w:proofErr w:type="spellEnd"/>
+      <w:r>
+        <w:rPr>
+          <w:rFonts w:ascii="Courier New" w:hAnsi="Courier New"/>
+          <w:lang w:val="en-US"/>
+        </w:rPr>
         <w:t>(</w:t>
       </w:r>
       <w:proofErr w:type="spellStart"/>
+      <w:proofErr w:type="gramEnd"/>
       <w:r>
         <w:rPr>
           <w:rFonts w:ascii="Courier New" w:hAnsi="Courier New"/>
@@ -7802,7 +8785,23 @@
           <w:rFonts w:ascii="Courier New" w:hAnsi="Courier New"/>
           <w:lang w:val="en-US"/>
         </w:rPr>
-        <w:t xml:space="preserve"> *table, const char </w:t>
+        <w:t xml:space="preserve"> *table, </w:t>
+      </w:r>
+      <w:proofErr w:type="spellStart"/>
+      <w:r>
+        <w:rPr>
+          <w:rFonts w:ascii="Courier New" w:hAnsi="Courier New"/>
+          <w:lang w:val="en-US"/>
+        </w:rPr>
+        <w:t>const</w:t>
+      </w:r>
+      <w:proofErr w:type="spellEnd"/>
+      <w:r>
+        <w:rPr>
+          <w:rFonts w:ascii="Courier New" w:hAnsi="Courier New"/>
+          <w:lang w:val="en-US"/>
+        </w:rPr>
+        <w:t xml:space="preserve"> char </w:t>
       </w:r>
       <w:r>
         <w:rPr>
@@ -7816,12 +8815,48 @@
     <w:p>
       <w:pPr>
         <w:pStyle w:val="af3"/>
+        <w:rPr>
+          <w:lang w:val="en-US"/>
+        </w:rPr>
       </w:pPr>
       <w:r>
         <w:br/>
       </w:r>
       <w:r>
-        <w:t>Возвращает количество сравнений при вставке. При переполнении выполняет рехеширование.</w:t>
+        <w:t>Возвращает количество сравнений при вставке. При</w:t>
+      </w:r>
+      <w:r>
+        <w:rPr>
+          <w:lang w:val="en-US"/>
+        </w:rPr>
+        <w:t xml:space="preserve"> </w:t>
+      </w:r>
+      <w:r>
+        <w:t>переполнении</w:t>
+      </w:r>
+      <w:r>
+        <w:rPr>
+          <w:lang w:val="en-US"/>
+        </w:rPr>
+        <w:t xml:space="preserve"> </w:t>
+      </w:r>
+      <w:r>
+        <w:t>выполняет</w:t>
+      </w:r>
+      <w:r>
+        <w:rPr>
+          <w:lang w:val="en-US"/>
+        </w:rPr>
+        <w:t xml:space="preserve"> </w:t>
+      </w:r>
+      <w:r>
+        <w:t>рехеширование</w:t>
+      </w:r>
+      <w:r>
+        <w:rPr>
+          <w:lang w:val="en-US"/>
+        </w:rPr>
+        <w:t>.</w:t>
       </w:r>
     </w:p>
     <w:p>
@@ -7876,9 +8911,9 @@
           <w:i w:val="0"/>
           <w:lang w:val="en-US"/>
         </w:rPr>
-        <w:t>memory_open_addressing_total</w:t>
-      </w:r>
-      <w:proofErr w:type="spellEnd"/>
+        <w:t>memory_open_addressing_</w:t>
+      </w:r>
+      <w:proofErr w:type="gramStart"/>
       <w:r>
         <w:rPr>
           <w:rStyle w:val="af6"/>
@@ -7886,9 +8921,20 @@
           <w:i w:val="0"/>
           <w:lang w:val="en-US"/>
         </w:rPr>
+        <w:t>total</w:t>
+      </w:r>
+      <w:proofErr w:type="spellEnd"/>
+      <w:r>
+        <w:rPr>
+          <w:rStyle w:val="af6"/>
+          <w:rFonts w:ascii="Courier New" w:eastAsiaTheme="majorEastAsia" w:hAnsi="Courier New"/>
+          <w:i w:val="0"/>
+          <w:lang w:val="en-US"/>
+        </w:rPr>
         <w:t>(</w:t>
       </w:r>
       <w:proofErr w:type="spellStart"/>
+      <w:proofErr w:type="gramEnd"/>
       <w:r>
         <w:rPr>
           <w:rStyle w:val="af6"/>
@@ -8030,8 +9076,8 @@
         </w:rPr>
         <w:t>Тесты</w:t>
       </w:r>
-      <w:bookmarkEnd w:id="19"/>
       <w:bookmarkEnd w:id="20"/>
+      <w:bookmarkEnd w:id="21"/>
     </w:p>
     <w:tbl>
       <w:tblPr>
@@ -10416,7 +11462,33 @@
         <w:rPr>
           <w:szCs w:val="28"/>
         </w:rPr>
-        <w:t>Вывод хэш таблиц слишком большой, поэтому, для наглядности, производится проверка, есть ли удалённый элемент в них</w:t>
+        <w:t xml:space="preserve">Вывод </w:t>
+      </w:r>
+      <w:proofErr w:type="spellStart"/>
+      <w:r>
+        <w:rPr>
+          <w:szCs w:val="28"/>
+        </w:rPr>
+        <w:t>хэш</w:t>
+      </w:r>
+      <w:proofErr w:type="spellEnd"/>
+      <w:r>
+        <w:rPr>
+          <w:szCs w:val="28"/>
+        </w:rPr>
+        <w:t xml:space="preserve"> таблиц слишком </w:t>
+      </w:r>
+      <w:r>
+        <w:rPr>
+          <w:szCs w:val="28"/>
+        </w:rPr>
+        <w:t>объёмный</w:t>
+      </w:r>
+      <w:r>
+        <w:rPr>
+          <w:szCs w:val="28"/>
+        </w:rPr>
+        <w:t>, поэтому, для наглядности, производится проверка, есть ли удалённый элемент в них</w:t>
       </w:r>
       <w:r>
         <w:rPr>
@@ -10993,34 +12065,12 @@
           <w:szCs w:val="36"/>
         </w:rPr>
       </w:pPr>
-    </w:p>
-    <w:p>
-      <w:pPr>
-        <w:spacing w:line="360" w:lineRule="auto"/>
-        <w:jc w:val="center"/>
+      <w:r>
         <w:rPr>
           <w:b/>
           <w:sz w:val="36"/>
           <w:szCs w:val="36"/>
         </w:rPr>
-      </w:pPr>
-    </w:p>
-    <w:p>
-      <w:pPr>
-        <w:spacing w:line="360" w:lineRule="auto"/>
-        <w:jc w:val="center"/>
-        <w:rPr>
-          <w:b/>
-          <w:sz w:val="36"/>
-          <w:szCs w:val="36"/>
-        </w:rPr>
-      </w:pPr>
-      <w:r>
-        <w:rPr>
-          <w:b/>
-          <w:sz w:val="36"/>
-          <w:szCs w:val="36"/>
-        </w:rPr>
         <w:t>Замеры</w:t>
       </w:r>
     </w:p>
@@ -11040,6 +12090,7 @@
           <w:sz w:val="32"/>
           <w:szCs w:val="32"/>
         </w:rPr>
+        <w:lastRenderedPageBreak/>
         <w:t>1. Сравнение поиска элементов.</w:t>
       </w:r>
     </w:p>
@@ -11120,8 +12171,8 @@
           </wp:inline>
         </w:drawing>
       </w:r>
-      <w:bookmarkStart w:id="21" w:name="_Toc209232595"/>
-      <w:bookmarkStart w:id="22" w:name="_Toc211951110"/>
+      <w:bookmarkStart w:id="22" w:name="_Toc209232595"/>
+      <w:bookmarkStart w:id="23" w:name="_Toc211951110"/>
     </w:p>
     <w:p>
       <w:pPr>
@@ -11274,8 +12325,8 @@
         <w:lastRenderedPageBreak/>
         <w:t>Выводы</w:t>
       </w:r>
-      <w:bookmarkEnd w:id="21"/>
       <w:bookmarkEnd w:id="22"/>
+      <w:bookmarkEnd w:id="23"/>
     </w:p>
     <w:p>
       <w:pPr>
@@ -11453,7 +12504,21 @@
         <w:rPr>
           <w:szCs w:val="28"/>
         </w:rPr>
-        <w:t>, что отражается на времени выполнения операций. В условиях равномерного распределения ключей поиск и удаление выполняются в среднем за O(1). Однако это достигается за счёт увеличенного расхода памяти: хеш-таблицы используют массив фиксированного размера или с запасом, что приводит к заметному росту общего объёма памяти по сравнению с деревьями.</w:t>
+        <w:t xml:space="preserve">, что отражается на времени выполнения операций. В условиях равномерного распределения ключей поиск и удаление выполняются в среднем за </w:t>
+      </w:r>
+      <w:proofErr w:type="gramStart"/>
+      <w:r>
+        <w:rPr>
+          <w:szCs w:val="28"/>
+        </w:rPr>
+        <w:t>O(</w:t>
+      </w:r>
+      <w:proofErr w:type="gramEnd"/>
+      <w:r>
+        <w:rPr>
+          <w:szCs w:val="28"/>
+        </w:rPr>
+        <w:t>1). Однако это достигается за счёт увеличенного расхода памяти: хеш-таблицы используют массив фиксированного размера или с запасом, что приводит к заметному росту общего объёма памяти по сравнению с деревьями.</w:t>
       </w:r>
     </w:p>
     <w:p>
@@ -12143,9 +13208,21 @@
           <w:lang w:eastAsia="ru-RU"/>
           <w14:ligatures w14:val="none"/>
         </w:rPr>
-        <w:t>АВЛ-дерево: O(</w:t>
+        <w:t xml:space="preserve">АВЛ-дерево: </w:t>
+      </w:r>
+      <w:proofErr w:type="gramStart"/>
+      <w:r>
+        <w:rPr>
+          <w:rFonts w:eastAsia="Times New Roman" w:cs="Times New Roman"/>
+          <w:kern w:val="0"/>
+          <w:szCs w:val="28"/>
+          <w:lang w:eastAsia="ru-RU"/>
+          <w14:ligatures w14:val="none"/>
+        </w:rPr>
+        <w:t>O(</w:t>
       </w:r>
       <w:proofErr w:type="spellStart"/>
+      <w:proofErr w:type="gramEnd"/>
       <w:r>
         <w:rPr>
           <w:rFonts w:eastAsia="Times New Roman" w:cs="Times New Roman"/>
@@ -12192,9 +13269,21 @@
           <w:lang w:eastAsia="ru-RU"/>
           <w14:ligatures w14:val="none"/>
         </w:rPr>
-        <w:t>ДДП: O(N) в худшем случае (вырожденное дерево), O(</w:t>
+        <w:t xml:space="preserve">ДДП: O(N) в худшем случае (вырожденное дерево), </w:t>
+      </w:r>
+      <w:proofErr w:type="gramStart"/>
+      <w:r>
+        <w:rPr>
+          <w:rFonts w:eastAsia="Times New Roman" w:cs="Times New Roman"/>
+          <w:kern w:val="0"/>
+          <w:szCs w:val="28"/>
+          <w:lang w:eastAsia="ru-RU"/>
+          <w14:ligatures w14:val="none"/>
+        </w:rPr>
+        <w:t>O(</w:t>
       </w:r>
       <w:proofErr w:type="spellStart"/>
+      <w:proofErr w:type="gramEnd"/>
       <w:r>
         <w:rPr>
           <w:rFonts w:eastAsia="Times New Roman" w:cs="Times New Roman"/>
@@ -12241,7 +13330,29 @@
           <w:lang w:eastAsia="ru-RU"/>
           <w14:ligatures w14:val="none"/>
         </w:rPr>
-        <w:t>Хеш-таблица: O(1) в среднем при низком числе коллизий, O(N) при высокой нагрузке.</w:t>
+        <w:t xml:space="preserve">Хеш-таблица: </w:t>
+      </w:r>
+      <w:proofErr w:type="gramStart"/>
+      <w:r>
+        <w:rPr>
+          <w:rFonts w:eastAsia="Times New Roman" w:cs="Times New Roman"/>
+          <w:kern w:val="0"/>
+          <w:szCs w:val="28"/>
+          <w:lang w:eastAsia="ru-RU"/>
+          <w14:ligatures w14:val="none"/>
+        </w:rPr>
+        <w:t>O(</w:t>
+      </w:r>
+      <w:proofErr w:type="gramEnd"/>
+      <w:r>
+        <w:rPr>
+          <w:rFonts w:eastAsia="Times New Roman" w:cs="Times New Roman"/>
+          <w:kern w:val="0"/>
+          <w:szCs w:val="28"/>
+          <w:lang w:eastAsia="ru-RU"/>
+          <w14:ligatures w14:val="none"/>
+        </w:rPr>
+        <w:t>1) в среднем при низком числе коллизий, O(N) при высокой нагрузке.</w:t>
       </w:r>
     </w:p>
     <w:p>
@@ -12287,7 +13398,7 @@
 </file>
 
 <file path=word/endnotes.xml><?xml version="1.0" encoding="utf-8"?>
-<w:endnotes xmlns:wpc="http://schemas.microsoft.com/office/word/2010/wordprocessingCanvas" xmlns:cx="http://schemas.microsoft.com/office/drawing/2014/chartex" xmlns:cx1="http://schemas.microsoft.com/office/drawing/2015/9/8/chartex" xmlns:cx2="http://schemas.microsoft.com/office/drawing/2015/10/21/chartex" xmlns:cx3="http://schemas.microsoft.com/office/drawing/2016/5/9/chartex" xmlns:cx4="http://schemas.microsoft.com/office/drawing/2016/5/10/chartex" xmlns:cx5="http://schemas.microsoft.com/office/drawing/2016/5/11/chartex" xmlns:cx6="http://schemas.microsoft.com/office/drawing/2016/5/12/chartex" xmlns:cx7="http://schemas.microsoft.com/office/drawing/2016/5/13/chartex" xmlns:cx8="http://schemas.microsoft.com/office/drawing/2016/5/14/chartex" xmlns:mc="http://schemas.openxmlformats.org/markup-compatibility/2006" xmlns:aink="http://schemas.microsoft.com/office/drawing/2016/ink" xmlns:am3d="http://schemas.microsoft.com/office/drawing/2017/model3d" xmlns:o="urn:schemas-microsoft-com:office:office" xmlns:r="http://schemas.openxmlformats.org/officeDocument/2006/relationships" xmlns:m="http://schemas.openxmlformats.org/officeDocument/2006/math" xmlns:v="urn:schemas-microsoft-com:vml" xmlns:wp14="http://schemas.microsoft.com/office/word/2010/wordprocessingDrawing" xmlns:wp="http://schemas.openxmlformats.org/drawingml/2006/wordprocessingDrawing" xmlns:w10="urn:schemas-microsoft-com:office:word" xmlns:w="http://schemas.openxmlformats.org/wordprocessingml/2006/main" xmlns:w14="http://schemas.microsoft.com/office/word/2010/wordml" xmlns:w15="http://schemas.microsoft.com/office/word/2012/wordml" xmlns:w16cex="http://schemas.microsoft.com/office/word/2018/wordml/cex" xmlns:w16cid="http://schemas.microsoft.com/office/word/2016/wordml/cid" xmlns:w16="http://schemas.microsoft.com/office/word/2018/wordml" xmlns:w16sdtdh="http://schemas.microsoft.com/office/word/2020/wordml/sdtdatahash" xmlns:w16se="http://schemas.microsoft.com/office/word/2015/wordml/symex" xmlns:wpg="http://schemas.microsoft.com/office/word/2010/wordprocessingGroup" xmlns:wpi="http://schemas.microsoft.com/office/word/2010/wordprocessingInk" xmlns:wne="http://schemas.microsoft.com/office/word/2006/wordml" xmlns:wps="http://schemas.microsoft.com/office/word/2010/wordprocessingShape" mc:Ignorable="w14 w15 w16se w16cid w16 w16cex w16sdtdh wp14">
+<w:endnotes xmlns:wpc="http://schemas.microsoft.com/office/word/2010/wordprocessingCanvas" xmlns:cx="http://schemas.microsoft.com/office/drawing/2014/chartex" xmlns:cx1="http://schemas.microsoft.com/office/drawing/2015/9/8/chartex" xmlns:mc="http://schemas.openxmlformats.org/markup-compatibility/2006" xmlns:o="urn:schemas-microsoft-com:office:office" xmlns:r="http://schemas.openxmlformats.org/officeDocument/2006/relationships" xmlns:m="http://schemas.openxmlformats.org/officeDocument/2006/math" xmlns:v="urn:schemas-microsoft-com:vml" xmlns:wp14="http://schemas.microsoft.com/office/word/2010/wordprocessingDrawing" xmlns:wp="http://schemas.openxmlformats.org/drawingml/2006/wordprocessingDrawing" xmlns:w10="urn:schemas-microsoft-com:office:word" xmlns:w="http://schemas.openxmlformats.org/wordprocessingml/2006/main" xmlns:w14="http://schemas.microsoft.com/office/word/2010/wordml" xmlns:w15="http://schemas.microsoft.com/office/word/2012/wordml" xmlns:w16se="http://schemas.microsoft.com/office/word/2015/wordml/symex" xmlns:wpg="http://schemas.microsoft.com/office/word/2010/wordprocessingGroup" xmlns:wpi="http://schemas.microsoft.com/office/word/2010/wordprocessingInk" xmlns:wne="http://schemas.microsoft.com/office/word/2006/wordml" xmlns:wps="http://schemas.microsoft.com/office/word/2010/wordprocessingShape" mc:Ignorable="w14 w15 w16se wp14">
   <w:endnote w:type="separator" w:id="-1">
     <w:p>
       <w:pPr>
@@ -12312,7 +13423,7 @@
 </file>
 
 <file path=word/footer1.xml><?xml version="1.0" encoding="utf-8"?>
-<w:ftr xmlns:wpc="http://schemas.microsoft.com/office/word/2010/wordprocessingCanvas" xmlns:cx="http://schemas.microsoft.com/office/drawing/2014/chartex" xmlns:cx1="http://schemas.microsoft.com/office/drawing/2015/9/8/chartex" xmlns:cx2="http://schemas.microsoft.com/office/drawing/2015/10/21/chartex" xmlns:cx3="http://schemas.microsoft.com/office/drawing/2016/5/9/chartex" xmlns:cx4="http://schemas.microsoft.com/office/drawing/2016/5/10/chartex" xmlns:cx5="http://schemas.microsoft.com/office/drawing/2016/5/11/chartex" xmlns:cx6="http://schemas.microsoft.com/office/drawing/2016/5/12/chartex" xmlns:cx7="http://schemas.microsoft.com/office/drawing/2016/5/13/chartex" xmlns:cx8="http://schemas.microsoft.com/office/drawing/2016/5/14/chartex" xmlns:mc="http://schemas.openxmlformats.org/markup-compatibility/2006" xmlns:aink="http://schemas.microsoft.com/office/drawing/2016/ink" xmlns:am3d="http://schemas.microsoft.com/office/drawing/2017/model3d" xmlns:o="urn:schemas-microsoft-com:office:office" xmlns:r="http://schemas.openxmlformats.org/officeDocument/2006/relationships" xmlns:m="http://schemas.openxmlformats.org/officeDocument/2006/math" xmlns:v="urn:schemas-microsoft-com:vml" xmlns:wp14="http://schemas.microsoft.com/office/word/2010/wordprocessingDrawing" xmlns:wp="http://schemas.openxmlformats.org/drawingml/2006/wordprocessingDrawing" xmlns:w10="urn:schemas-microsoft-com:office:word" xmlns:w="http://schemas.openxmlformats.org/wordprocessingml/2006/main" xmlns:w14="http://schemas.microsoft.com/office/word/2010/wordml" xmlns:w15="http://schemas.microsoft.com/office/word/2012/wordml" xmlns:w16cex="http://schemas.microsoft.com/office/word/2018/wordml/cex" xmlns:w16cid="http://schemas.microsoft.com/office/word/2016/wordml/cid" xmlns:w16="http://schemas.microsoft.com/office/word/2018/wordml" xmlns:w16sdtdh="http://schemas.microsoft.com/office/word/2020/wordml/sdtdatahash" xmlns:w16se="http://schemas.microsoft.com/office/word/2015/wordml/symex" xmlns:wpg="http://schemas.microsoft.com/office/word/2010/wordprocessingGroup" xmlns:wpi="http://schemas.microsoft.com/office/word/2010/wordprocessingInk" xmlns:wne="http://schemas.microsoft.com/office/word/2006/wordml" xmlns:wps="http://schemas.microsoft.com/office/word/2010/wordprocessingShape" mc:Ignorable="w14 w15 w16se w16cid w16 w16cex w16sdtdh wp14">
+<w:ftr xmlns:wpc="http://schemas.microsoft.com/office/word/2010/wordprocessingCanvas" xmlns:cx="http://schemas.microsoft.com/office/drawing/2014/chartex" xmlns:cx1="http://schemas.microsoft.com/office/drawing/2015/9/8/chartex" xmlns:mc="http://schemas.openxmlformats.org/markup-compatibility/2006" xmlns:o="urn:schemas-microsoft-com:office:office" xmlns:r="http://schemas.openxmlformats.org/officeDocument/2006/relationships" xmlns:m="http://schemas.openxmlformats.org/officeDocument/2006/math" xmlns:v="urn:schemas-microsoft-com:vml" xmlns:wp14="http://schemas.microsoft.com/office/word/2010/wordprocessingDrawing" xmlns:wp="http://schemas.openxmlformats.org/drawingml/2006/wordprocessingDrawing" xmlns:w10="urn:schemas-microsoft-com:office:word" xmlns:w="http://schemas.openxmlformats.org/wordprocessingml/2006/main" xmlns:w14="http://schemas.microsoft.com/office/word/2010/wordml" xmlns:w15="http://schemas.microsoft.com/office/word/2012/wordml" xmlns:w16se="http://schemas.microsoft.com/office/word/2015/wordml/symex" xmlns:wpg="http://schemas.microsoft.com/office/word/2010/wordprocessingGroup" xmlns:wpi="http://schemas.microsoft.com/office/word/2010/wordprocessingInk" xmlns:wne="http://schemas.microsoft.com/office/word/2006/wordml" xmlns:wps="http://schemas.microsoft.com/office/word/2010/wordprocessingShape" mc:Ignorable="w14 w15 w16se wp14">
   <w:sdt>
     <w:sdtPr>
       <w:id w:val="406117531"/>
@@ -12358,7 +13469,7 @@
             <w:noProof/>
             <w:color w:val="000000" w:themeColor="text1"/>
           </w:rPr>
-          <w:t>21</w:t>
+          <w:t>14</w:t>
         </w:r>
         <w:r>
           <w:rPr>
@@ -12378,7 +13489,7 @@
 </file>
 
 <file path=word/footnotes.xml><?xml version="1.0" encoding="utf-8"?>
-<w:footnotes xmlns:wpc="http://schemas.microsoft.com/office/word/2010/wordprocessingCanvas" xmlns:cx="http://schemas.microsoft.com/office/drawing/2014/chartex" xmlns:cx1="http://schemas.microsoft.com/office/drawing/2015/9/8/chartex" xmlns:cx2="http://schemas.microsoft.com/office/drawing/2015/10/21/chartex" xmlns:cx3="http://schemas.microsoft.com/office/drawing/2016/5/9/chartex" xmlns:cx4="http://schemas.microsoft.com/office/drawing/2016/5/10/chartex" xmlns:cx5="http://schemas.microsoft.com/office/drawing/2016/5/11/chartex" xmlns:cx6="http://schemas.microsoft.com/office/drawing/2016/5/12/chartex" xmlns:cx7="http://schemas.microsoft.com/office/drawing/2016/5/13/chartex" xmlns:cx8="http://schemas.microsoft.com/office/drawing/2016/5/14/chartex" xmlns:mc="http://schemas.openxmlformats.org/markup-compatibility/2006" xmlns:aink="http://schemas.microsoft.com/office/drawing/2016/ink" xmlns:am3d="http://schemas.microsoft.com/office/drawing/2017/model3d" xmlns:o="urn:schemas-microsoft-com:office:office" xmlns:r="http://schemas.openxmlformats.org/officeDocument/2006/relationships" xmlns:m="http://schemas.openxmlformats.org/officeDocument/2006/math" xmlns:v="urn:schemas-microsoft-com:vml" xmlns:wp14="http://schemas.microsoft.com/office/word/2010/wordprocessingDrawing" xmlns:wp="http://schemas.openxmlformats.org/drawingml/2006/wordprocessingDrawing" xmlns:w10="urn:schemas-microsoft-com:office:word" xmlns:w="http://schemas.openxmlformats.org/wordprocessingml/2006/main" xmlns:w14="http://schemas.microsoft.com/office/word/2010/wordml" xmlns:w15="http://schemas.microsoft.com/office/word/2012/wordml" xmlns:w16cex="http://schemas.microsoft.com/office/word/2018/wordml/cex" xmlns:w16cid="http://schemas.microsoft.com/office/word/2016/wordml/cid" xmlns:w16="http://schemas.microsoft.com/office/word/2018/wordml" xmlns:w16sdtdh="http://schemas.microsoft.com/office/word/2020/wordml/sdtdatahash" xmlns:w16se="http://schemas.microsoft.com/office/word/2015/wordml/symex" xmlns:wpg="http://schemas.microsoft.com/office/word/2010/wordprocessingGroup" xmlns:wpi="http://schemas.microsoft.com/office/word/2010/wordprocessingInk" xmlns:wne="http://schemas.microsoft.com/office/word/2006/wordml" xmlns:wps="http://schemas.microsoft.com/office/word/2010/wordprocessingShape" mc:Ignorable="w14 w15 w16se w16cid w16 w16cex w16sdtdh wp14">
+<w:footnotes xmlns:wpc="http://schemas.microsoft.com/office/word/2010/wordprocessingCanvas" xmlns:cx="http://schemas.microsoft.com/office/drawing/2014/chartex" xmlns:cx1="http://schemas.microsoft.com/office/drawing/2015/9/8/chartex" xmlns:mc="http://schemas.openxmlformats.org/markup-compatibility/2006" xmlns:o="urn:schemas-microsoft-com:office:office" xmlns:r="http://schemas.openxmlformats.org/officeDocument/2006/relationships" xmlns:m="http://schemas.openxmlformats.org/officeDocument/2006/math" xmlns:v="urn:schemas-microsoft-com:vml" xmlns:wp14="http://schemas.microsoft.com/office/word/2010/wordprocessingDrawing" xmlns:wp="http://schemas.openxmlformats.org/drawingml/2006/wordprocessingDrawing" xmlns:w10="urn:schemas-microsoft-com:office:word" xmlns:w="http://schemas.openxmlformats.org/wordprocessingml/2006/main" xmlns:w14="http://schemas.microsoft.com/office/word/2010/wordml" xmlns:w15="http://schemas.microsoft.com/office/word/2012/wordml" xmlns:w16se="http://schemas.microsoft.com/office/word/2015/wordml/symex" xmlns:wpg="http://schemas.microsoft.com/office/word/2010/wordprocessingGroup" xmlns:wpi="http://schemas.microsoft.com/office/word/2010/wordprocessingInk" xmlns:wne="http://schemas.microsoft.com/office/word/2006/wordml" xmlns:wps="http://schemas.microsoft.com/office/word/2010/wordprocessingShape" mc:Ignorable="w14 w15 w16se wp14">
   <w:footnote w:type="separator" w:id="-1">
     <w:p>
       <w:pPr>
@@ -12403,7 +13514,7 @@
 </file>
 
 <file path=word/numbering.xml><?xml version="1.0" encoding="utf-8"?>
-<w:numbering xmlns:wpc="http://schemas.microsoft.com/office/word/2010/wordprocessingCanvas" xmlns:cx="http://schemas.microsoft.com/office/drawing/2014/chartex" xmlns:cx1="http://schemas.microsoft.com/office/drawing/2015/9/8/chartex" xmlns:cx2="http://schemas.microsoft.com/office/drawing/2015/10/21/chartex" xmlns:cx3="http://schemas.microsoft.com/office/drawing/2016/5/9/chartex" xmlns:cx4="http://schemas.microsoft.com/office/drawing/2016/5/10/chartex" xmlns:cx5="http://schemas.microsoft.com/office/drawing/2016/5/11/chartex" xmlns:cx6="http://schemas.microsoft.com/office/drawing/2016/5/12/chartex" xmlns:cx7="http://schemas.microsoft.com/office/drawing/2016/5/13/chartex" xmlns:cx8="http://schemas.microsoft.com/office/drawing/2016/5/14/chartex" xmlns:mc="http://schemas.openxmlformats.org/markup-compatibility/2006" xmlns:aink="http://schemas.microsoft.com/office/drawing/2016/ink" xmlns:am3d="http://schemas.microsoft.com/office/drawing/2017/model3d" xmlns:o="urn:schemas-microsoft-com:office:office" xmlns:r="http://schemas.openxmlformats.org/officeDocument/2006/relationships" xmlns:m="http://schemas.openxmlformats.org/officeDocument/2006/math" xmlns:v="urn:schemas-microsoft-com:vml" xmlns:wp14="http://schemas.microsoft.com/office/word/2010/wordprocessingDrawing" xmlns:wp="http://schemas.openxmlformats.org/drawingml/2006/wordprocessingDrawing" xmlns:w10="urn:schemas-microsoft-com:office:word" xmlns:w="http://schemas.openxmlformats.org/wordprocessingml/2006/main" xmlns:w14="http://schemas.microsoft.com/office/word/2010/wordml" xmlns:w15="http://schemas.microsoft.com/office/word/2012/wordml" xmlns:w16cex="http://schemas.microsoft.com/office/word/2018/wordml/cex" xmlns:w16cid="http://schemas.microsoft.com/office/word/2016/wordml/cid" xmlns:w16="http://schemas.microsoft.com/office/word/2018/wordml" xmlns:w16sdtdh="http://schemas.microsoft.com/office/word/2020/wordml/sdtdatahash" xmlns:w16se="http://schemas.microsoft.com/office/word/2015/wordml/symex" xmlns:wpg="http://schemas.microsoft.com/office/word/2010/wordprocessingGroup" xmlns:wpi="http://schemas.microsoft.com/office/word/2010/wordprocessingInk" xmlns:wne="http://schemas.microsoft.com/office/word/2006/wordml" xmlns:wps="http://schemas.microsoft.com/office/word/2010/wordprocessingShape" mc:Ignorable="w14 w15 w16se w16cid w16 w16cex w16sdtdh wp14">
+<w:numbering xmlns:wpc="http://schemas.microsoft.com/office/word/2010/wordprocessingCanvas" xmlns:cx="http://schemas.microsoft.com/office/drawing/2014/chartex" xmlns:cx1="http://schemas.microsoft.com/office/drawing/2015/9/8/chartex" xmlns:mc="http://schemas.openxmlformats.org/markup-compatibility/2006" xmlns:o="urn:schemas-microsoft-com:office:office" xmlns:r="http://schemas.openxmlformats.org/officeDocument/2006/relationships" xmlns:m="http://schemas.openxmlformats.org/officeDocument/2006/math" xmlns:v="urn:schemas-microsoft-com:vml" xmlns:wp14="http://schemas.microsoft.com/office/word/2010/wordprocessingDrawing" xmlns:wp="http://schemas.openxmlformats.org/drawingml/2006/wordprocessingDrawing" xmlns:w10="urn:schemas-microsoft-com:office:word" xmlns:w="http://schemas.openxmlformats.org/wordprocessingml/2006/main" xmlns:w14="http://schemas.microsoft.com/office/word/2010/wordml" xmlns:w15="http://schemas.microsoft.com/office/word/2012/wordml" xmlns:w16se="http://schemas.microsoft.com/office/word/2015/wordml/symex" xmlns:wpg="http://schemas.microsoft.com/office/word/2010/wordprocessingGroup" xmlns:wpi="http://schemas.microsoft.com/office/word/2010/wordprocessingInk" xmlns:wne="http://schemas.microsoft.com/office/word/2006/wordml" xmlns:wps="http://schemas.microsoft.com/office/word/2010/wordprocessingShape" mc:Ignorable="w14 w15 w16se wp14">
   <w:abstractNum w:abstractNumId="0" w15:restartNumberingAfterBreak="0">
     <w:nsid w:val="0CD171FA"/>
     <w:multiLevelType w:val="multilevel"/>
@@ -15312,7 +16423,7 @@
 </file>
 
 <file path=word/styles.xml><?xml version="1.0" encoding="utf-8"?>
-<w:styles xmlns:mc="http://schemas.openxmlformats.org/markup-compatibility/2006" xmlns:r="http://schemas.openxmlformats.org/officeDocument/2006/relationships" xmlns:w="http://schemas.openxmlformats.org/wordprocessingml/2006/main" xmlns:w14="http://schemas.microsoft.com/office/word/2010/wordml" xmlns:w15="http://schemas.microsoft.com/office/word/2012/wordml" xmlns:w16cex="http://schemas.microsoft.com/office/word/2018/wordml/cex" xmlns:w16cid="http://schemas.microsoft.com/office/word/2016/wordml/cid" xmlns:w16="http://schemas.microsoft.com/office/word/2018/wordml" xmlns:w16sdtdh="http://schemas.microsoft.com/office/word/2020/wordml/sdtdatahash" xmlns:w16se="http://schemas.microsoft.com/office/word/2015/wordml/symex" mc:Ignorable="w14 w15 w16se w16cid w16 w16cex w16sdtdh">
+<w:styles xmlns:mc="http://schemas.openxmlformats.org/markup-compatibility/2006" xmlns:r="http://schemas.openxmlformats.org/officeDocument/2006/relationships" xmlns:w="http://schemas.openxmlformats.org/wordprocessingml/2006/main" xmlns:w14="http://schemas.microsoft.com/office/word/2010/wordml" xmlns:w15="http://schemas.microsoft.com/office/word/2012/wordml" xmlns:w16se="http://schemas.microsoft.com/office/word/2015/wordml/symex" mc:Ignorable="w14 w15 w16se">
   <w:docDefaults>
     <w:rPrDefault>
       <w:rPr>
@@ -15330,7 +16441,7 @@
       </w:pPr>
     </w:pPrDefault>
   </w:docDefaults>
-  <w:latentStyles w:defLockedState="0" w:defUIPriority="99" w:defSemiHidden="0" w:defUnhideWhenUsed="0" w:defQFormat="0" w:count="376">
+  <w:latentStyles w:defLockedState="0" w:defUIPriority="99" w:defSemiHidden="0" w:defUnhideWhenUsed="0" w:defQFormat="0" w:count="371">
     <w:lsdException w:name="Normal" w:uiPriority="0" w:qFormat="1"/>
     <w:lsdException w:name="heading 1" w:uiPriority="9" w:qFormat="1"/>
     <w:lsdException w:name="heading 2" w:semiHidden="1" w:uiPriority="9" w:unhideWhenUsed="1" w:qFormat="1"/>
@@ -15436,6 +16547,7 @@
     <w:lsdException w:name="HTML Sample" w:semiHidden="1" w:unhideWhenUsed="1"/>
     <w:lsdException w:name="HTML Typewriter" w:semiHidden="1" w:unhideWhenUsed="1"/>
     <w:lsdException w:name="HTML Variable" w:semiHidden="1" w:unhideWhenUsed="1"/>
+    <w:lsdException w:name="Normal Table" w:semiHidden="1" w:unhideWhenUsed="1"/>
     <w:lsdException w:name="annotation subject" w:semiHidden="1" w:unhideWhenUsed="1"/>
     <w:lsdException w:name="No List" w:semiHidden="1" w:unhideWhenUsed="1"/>
     <w:lsdException w:name="Outline List 1" w:semiHidden="1" w:unhideWhenUsed="1"/>
@@ -15478,8 +16590,11 @@
     <w:lsdException w:name="Table Contemporary" w:semiHidden="1" w:unhideWhenUsed="1"/>
     <w:lsdException w:name="Table Elegant" w:semiHidden="1" w:unhideWhenUsed="1"/>
     <w:lsdException w:name="Table Professional" w:semiHidden="1" w:unhideWhenUsed="1"/>
+    <w:lsdException w:name="Table Subtle 1" w:semiHidden="1" w:unhideWhenUsed="1"/>
     <w:lsdException w:name="Table Subtle 2" w:semiHidden="1" w:unhideWhenUsed="1"/>
     <w:lsdException w:name="Table Web 1" w:semiHidden="1" w:unhideWhenUsed="1"/>
+    <w:lsdException w:name="Table Web 2" w:semiHidden="1" w:unhideWhenUsed="1"/>
+    <w:lsdException w:name="Table Web 3" w:semiHidden="1" w:unhideWhenUsed="1"/>
     <w:lsdException w:name="Balloon Text" w:semiHidden="1" w:unhideWhenUsed="1"/>
     <w:lsdException w:name="Table Grid" w:uiPriority="39"/>
     <w:lsdException w:name="Table Theme" w:semiHidden="1" w:unhideWhenUsed="1"/>
@@ -15698,11 +16813,6 @@
     <w:lsdException w:name="List Table 5 Dark Accent 6" w:uiPriority="50"/>
     <w:lsdException w:name="List Table 6 Colorful Accent 6" w:uiPriority="51"/>
     <w:lsdException w:name="List Table 7 Colorful Accent 6" w:uiPriority="52"/>
-    <w:lsdException w:name="Mention" w:semiHidden="1" w:unhideWhenUsed="1"/>
-    <w:lsdException w:name="Smart Hyperlink" w:semiHidden="1" w:unhideWhenUsed="1"/>
-    <w:lsdException w:name="Hashtag" w:semiHidden="1" w:unhideWhenUsed="1"/>
-    <w:lsdException w:name="Unresolved Mention" w:semiHidden="1" w:unhideWhenUsed="1"/>
-    <w:lsdException w:name="Smart Link" w:semiHidden="1" w:unhideWhenUsed="1"/>
   </w:latentStyles>
   <w:style w:type="paragraph" w:default="1" w:styleId="a">
     <w:name w:val="Normal"/>
@@ -16847,7 +17957,7 @@
 </file>
 
 <file path=customXml/itemProps1.xml><?xml version="1.0" encoding="utf-8"?>
-<ds:datastoreItem xmlns:ds="http://schemas.openxmlformats.org/officeDocument/2006/customXml" ds:itemID="{449C3415-A37A-4A26-BFF6-1529A67A6F36}">
+<ds:datastoreItem xmlns:ds="http://schemas.openxmlformats.org/officeDocument/2006/customXml" ds:itemID="{635DF300-FEE0-4A4B-BC3B-50FBDEABD219}">
   <ds:schemaRefs>
     <ds:schemaRef ds:uri="http://schemas.openxmlformats.org/officeDocument/2006/bibliography"/>
   </ds:schemaRefs>

</xml_diff>